<commit_message>
Updated covenant and report template
</commit_message>
<xml_diff>
--- a/JoiningTheLab/Covenant Robotic Swarm Control Lab.docx
+++ b/JoiningTheLab/Covenant Robotic Swarm Control Lab.docx
@@ -485,7 +485,14 @@
           <w:rFonts w:eastAsia="Times New Roman" w:cs="Times New Roman"/>
           <w:color w:val="222222"/>
         </w:rPr>
-        <w:t xml:space="preserve">your potential project, </w:t>
+        <w:t>Your</w:t>
+      </w:r>
+      <w:r>
+        <w:rPr>
+          <w:rFonts w:eastAsia="Times New Roman" w:cs="Times New Roman"/>
+          <w:color w:val="222222"/>
+        </w:rPr>
+        <w:t xml:space="preserve"> potential project, </w:t>
       </w:r>
     </w:p>
     <w:p>
@@ -506,7 +513,14 @@
           <w:rFonts w:eastAsia="Times New Roman" w:cs="Times New Roman"/>
           <w:color w:val="222222"/>
         </w:rPr>
-        <w:t>why y</w:t>
+        <w:t>Why</w:t>
+      </w:r>
+      <w:r>
+        <w:rPr>
+          <w:rFonts w:eastAsia="Times New Roman" w:cs="Times New Roman"/>
+          <w:color w:val="222222"/>
+        </w:rPr>
+        <w:t xml:space="preserve"> y</w:t>
       </w:r>
       <w:r>
         <w:rPr>
@@ -534,7 +548,14 @@
           <w:rFonts w:eastAsia="Times New Roman" w:cs="Times New Roman"/>
           <w:color w:val="222222"/>
         </w:rPr>
-        <w:t>any skills you bring to the p</w:t>
+        <w:t>Any</w:t>
+      </w:r>
+      <w:r>
+        <w:rPr>
+          <w:rFonts w:eastAsia="Times New Roman" w:cs="Times New Roman"/>
+          <w:color w:val="222222"/>
+        </w:rPr>
+        <w:t xml:space="preserve"> skills you bring to the p</w:t>
       </w:r>
       <w:r>
         <w:rPr>
@@ -557,12 +578,21 @@
           <w:color w:val="222222"/>
         </w:rPr>
       </w:pPr>
-      <w:r>
-        <w:rPr>
-          <w:rFonts w:eastAsia="Times New Roman" w:cs="Times New Roman"/>
-          <w:color w:val="222222"/>
-        </w:rPr>
-        <w:t>funding requirements.  Funding MS students is very difficult, funding PhD students is difficult, but there are some opportunities every semester either through my grants or by applying to external sources.</w:t>
+      <w:bookmarkStart w:id="0" w:name="_GoBack"/>
+      <w:bookmarkEnd w:id="0"/>
+      <w:r>
+        <w:rPr>
+          <w:rFonts w:eastAsia="Times New Roman" w:cs="Times New Roman"/>
+          <w:color w:val="222222"/>
+        </w:rPr>
+        <w:t>Funding</w:t>
+      </w:r>
+      <w:r>
+        <w:rPr>
+          <w:rFonts w:eastAsia="Times New Roman" w:cs="Times New Roman"/>
+          <w:color w:val="222222"/>
+        </w:rPr>
+        <w:t xml:space="preserve"> requirements.  Funding MS students is very difficult, funding PhD students is difficult, but there are some opportunities every semester either through my grants or by applying to external sources.</w:t>
       </w:r>
     </w:p>
     <w:p>
@@ -761,8 +791,6 @@
       <w:r>
         <w:t>Quantity and quality of the PhD scholars who graduate from our lab.</w:t>
       </w:r>
-      <w:bookmarkStart w:id="0" w:name="_GoBack"/>
-      <w:bookmarkEnd w:id="0"/>
     </w:p>
     <w:p>
       <w:r>
@@ -936,7 +964,18 @@
         </w:numPr>
       </w:pPr>
       <w:r>
-        <w:t>Turn in weekly progress reports (template here)</w:t>
+        <w:t>Turn in weekly progress reports (</w:t>
+      </w:r>
+      <w:hyperlink r:id="rId9" w:history="1">
+        <w:r>
+          <w:rPr>
+            <w:rStyle w:val="Hyperlink"/>
+          </w:rPr>
+          <w:t>template here</w:t>
+        </w:r>
+      </w:hyperlink>
+      <w:r>
+        <w:t>)</w:t>
       </w:r>
       <w:r>
         <w:t xml:space="preserve"> 12 hours before one-on-one meeting</w:t>
@@ -981,7 +1020,14 @@
           <w:rFonts w:eastAsia="Times New Roman" w:cs="Arial"/>
           <w:color w:val="222222"/>
         </w:rPr>
-        <w:t>Progress on these goals</w:t>
+        <w:t>Accomplishments</w:t>
+      </w:r>
+      <w:r>
+        <w:rPr>
+          <w:rFonts w:eastAsia="Times New Roman" w:cs="Arial"/>
+          <w:color w:val="222222"/>
+        </w:rPr>
+        <w:t xml:space="preserve"> on these goals</w:t>
       </w:r>
     </w:p>
     <w:p>
@@ -1002,13 +1048,13 @@
           <w:rFonts w:eastAsia="Times New Roman" w:cs="Arial"/>
           <w:color w:val="222222"/>
         </w:rPr>
-        <w:t>Deliverables</w:t>
-      </w:r>
-    </w:p>
-    <w:p>
-      <w:pPr>
-        <w:numPr>
-          <w:ilvl w:val="2"/>
+        <w:t>Suggested goals for next week</w:t>
+      </w:r>
+    </w:p>
+    <w:p>
+      <w:pPr>
+        <w:numPr>
+          <w:ilvl w:val="3"/>
           <w:numId w:val="2"/>
         </w:numPr>
         <w:shd w:val="clear" w:color="auto" w:fill="FFFFFF"/>
@@ -1023,7 +1069,7 @@
           <w:rFonts w:eastAsia="Times New Roman" w:cs="Arial"/>
           <w:color w:val="222222"/>
         </w:rPr>
-        <w:t>Suggested goals for next week</w:t>
+        <w:t>What you need Dr. Becker to do</w:t>
       </w:r>
     </w:p>
     <w:p>
@@ -1052,7 +1098,7 @@
       <w:r>
         <w:t xml:space="preserve">Save and backup all work [code, data, LaTeX, images, videos].  Papers and code should be saved to our git server: </w:t>
       </w:r>
-      <w:hyperlink r:id="rId9" w:history="1">
+      <w:hyperlink r:id="rId10" w:history="1">
         <w:r>
           <w:rPr>
             <w:rStyle w:val="Hyperlink"/>
@@ -1400,8 +1446,8 @@
           <w:bottom w:val="single" w:sz="12" w:space="1" w:color="auto"/>
         </w:pBdr>
         <w:sectPr>
-          <w:footerReference w:type="even" r:id="rId10"/>
-          <w:footerReference w:type="default" r:id="rId11"/>
+          <w:footerReference w:type="even" r:id="rId11"/>
+          <w:footerReference w:type="default" r:id="rId12"/>
           <w:type w:val="continuous"/>
           <w:pgSz w:w="12240" w:h="15840"/>
           <w:pgMar w:top="720" w:right="720" w:bottom="720" w:left="720" w:header="720" w:footer="720" w:gutter="0"/>
@@ -1463,7 +1509,16 @@
     </w:p>
     <w:p>
       <w:r>
-        <w:t>Aaron Becker</w:t>
+        <w:t>Aaron</w:t>
+      </w:r>
+      <w:r>
+        <w:t xml:space="preserve"> T.</w:t>
+      </w:r>
+      <w:r>
+        <w:t xml:space="preserve"> Becker</w:t>
+      </w:r>
+      <w:r>
+        <w:t>, PhD</w:t>
       </w:r>
     </w:p>
     <w:p>
@@ -1678,7 +1733,16 @@
         <w:t>Always</w:t>
       </w:r>
       <w:r>
-        <w:t xml:space="preserve"> ready for a live demo </w:t>
+        <w:t xml:space="preserve"> ready for a </w:t>
+      </w:r>
+      <w:r>
+        <w:rPr>
+          <w:i/>
+        </w:rPr>
+        <w:t>live demo</w:t>
+      </w:r>
+      <w:r>
+        <w:t xml:space="preserve"> </w:t>
       </w:r>
     </w:p>
     <w:p>
@@ -1757,7 +1821,16 @@
         <w:t>Bookshelf</w:t>
       </w:r>
       <w:r>
-        <w:t xml:space="preserve"> of successes (PhD dissertations &amp; Master's thesis)</w:t>
+        <w:t xml:space="preserve"> of </w:t>
+      </w:r>
+      <w:r>
+        <w:rPr>
+          <w:i/>
+        </w:rPr>
+        <w:t>successes</w:t>
+      </w:r>
+      <w:r>
+        <w:t xml:space="preserve"> (PhD dissertations &amp; Master's thesis)</w:t>
       </w:r>
     </w:p>
     <w:p>
@@ -1991,6 +2064,9 @@
         </w:numPr>
       </w:pPr>
       <w:r>
+        <w:t xml:space="preserve">Masters and </w:t>
+      </w:r>
+      <w:r>
         <w:t>PhD graduates</w:t>
       </w:r>
     </w:p>
@@ -2002,7 +2078,10 @@
         </w:numPr>
       </w:pPr>
       <w:r>
-        <w:t>PhD graduate in Academia</w:t>
+        <w:t>In</w:t>
+      </w:r>
+      <w:r>
+        <w:t xml:space="preserve"> Academia</w:t>
       </w:r>
     </w:p>
     <w:p>
@@ -2013,7 +2092,10 @@
         </w:numPr>
       </w:pPr>
       <w:r>
-        <w:t>PhD graduate in Industry</w:t>
+        <w:t>In</w:t>
+      </w:r>
+      <w:r>
+        <w:t xml:space="preserve"> Industry</w:t>
       </w:r>
     </w:p>
     <w:p>
@@ -2024,7 +2106,10 @@
         </w:numPr>
       </w:pPr>
       <w:r>
-        <w:t>PhD graduate in Research</w:t>
+        <w:t>In</w:t>
+      </w:r>
+      <w:r>
+        <w:t xml:space="preserve"> Research</w:t>
       </w:r>
     </w:p>
     <w:p>
@@ -2590,7 +2675,7 @@
         <w:ind w:left="2160" w:hanging="180"/>
       </w:pPr>
     </w:lvl>
-    <w:lvl w:ilvl="3" w:tplc="0409000F" w:tentative="1">
+    <w:lvl w:ilvl="3" w:tplc="0409000F">
       <w:start w:val="1"/>
       <w:numFmt w:val="decimal"/>
       <w:lvlText w:val="%4."/>

</xml_diff>

<commit_message>
Added pizza problem sketch
</commit_message>
<xml_diff>
--- a/JoiningTheLab/Covenant Robotic Swarm Control Lab.docx
+++ b/JoiningTheLab/Covenant Robotic Swarm Control Lab.docx
@@ -1,6 +1,6 @@
 
 <file path=word/document.xml><?xml version="1.0" encoding="utf-8"?>
-<w:document xmlns:wpc="http://schemas.microsoft.com/office/word/2010/wordprocessingCanvas" xmlns:mo="http://schemas.microsoft.com/office/mac/office/2008/main" xmlns:mc="http://schemas.openxmlformats.org/markup-compatibility/2006" xmlns:mv="urn:schemas-microsoft-com:mac:vml" xmlns:o="urn:schemas-microsoft-com:office:office" xmlns:r="http://schemas.openxmlformats.org/officeDocument/2006/relationships" xmlns:m="http://schemas.openxmlformats.org/officeDocument/2006/math" xmlns:v="urn:schemas-microsoft-com:vml" xmlns:wp14="http://schemas.microsoft.com/office/word/2010/wordprocessingDrawing" xmlns:wp="http://schemas.openxmlformats.org/drawingml/2006/wordprocessingDrawing" xmlns:w10="urn:schemas-microsoft-com:office:word" xmlns:w="http://schemas.openxmlformats.org/wordprocessingml/2006/main" xmlns:w14="http://schemas.microsoft.com/office/word/2010/wordml" xmlns:wpg="http://schemas.microsoft.com/office/word/2010/wordprocessingGroup" xmlns:wpi="http://schemas.microsoft.com/office/word/2010/wordprocessingInk" xmlns:wne="http://schemas.microsoft.com/office/word/2006/wordml" xmlns:wps="http://schemas.microsoft.com/office/word/2010/wordprocessingShape" mc:Ignorable="w14 wp14">
+<w:document xmlns:wpc="http://schemas.microsoft.com/office/word/2010/wordprocessingCanvas" xmlns:mc="http://schemas.openxmlformats.org/markup-compatibility/2006" xmlns:o="urn:schemas-microsoft-com:office:office" xmlns:r="http://schemas.openxmlformats.org/officeDocument/2006/relationships" xmlns:m="http://schemas.openxmlformats.org/officeDocument/2006/math" xmlns:v="urn:schemas-microsoft-com:vml" xmlns:wp14="http://schemas.microsoft.com/office/word/2010/wordprocessingDrawing" xmlns:wp="http://schemas.openxmlformats.org/drawingml/2006/wordprocessingDrawing" xmlns:w10="urn:schemas-microsoft-com:office:word" xmlns:w="http://schemas.openxmlformats.org/wordprocessingml/2006/main" xmlns:w14="http://schemas.microsoft.com/office/word/2010/wordml" xmlns:wpg="http://schemas.microsoft.com/office/word/2010/wordprocessingGroup" xmlns:wpi="http://schemas.microsoft.com/office/word/2010/wordprocessingInk" xmlns:wne="http://schemas.microsoft.com/office/word/2006/wordml" xmlns:wps="http://schemas.microsoft.com/office/word/2010/wordprocessingShape" mc:Ignorable="w14 wp14">
   <w:body>
     <w:p>
       <w:pPr>
@@ -82,42 +82,16 @@
         </w:rPr>
         <w:t> </w:t>
       </w:r>
-      <w:r>
-        <w:rPr>
-          <w:rFonts w:eastAsia="Times New Roman" w:cs="Times New Roman"/>
-          <w:color w:val="222222"/>
-        </w:rPr>
-        <w:fldChar w:fldCharType="begin"/>
-      </w:r>
-      <w:r>
-        <w:rPr>
-          <w:rFonts w:eastAsia="Times New Roman" w:cs="Times New Roman"/>
-          <w:color w:val="222222"/>
-        </w:rPr>
-        <w:instrText xml:space="preserve"> HYPERLINK "http://www.youtube.com/user/aabecker5/featured" \t "_blank" </w:instrText>
-      </w:r>
-      <w:r>
-        <w:rPr>
-          <w:rFonts w:eastAsia="Times New Roman" w:cs="Times New Roman"/>
-          <w:color w:val="222222"/>
-        </w:rPr>
-        <w:fldChar w:fldCharType="separate"/>
-      </w:r>
-      <w:r>
-        <w:rPr>
-          <w:rStyle w:val="Hyperlink"/>
-          <w:rFonts w:eastAsia="Times New Roman" w:cs="Times New Roman"/>
-          <w:color w:val="1155CC"/>
-        </w:rPr>
-        <w:t>youtube.com/aabecker5/</w:t>
-      </w:r>
-      <w:r>
-        <w:rPr>
-          <w:rFonts w:eastAsia="Times New Roman" w:cs="Times New Roman"/>
-          <w:color w:val="222222"/>
-        </w:rPr>
-        <w:fldChar w:fldCharType="end"/>
-      </w:r>
+      <w:hyperlink r:id="rId8" w:tgtFrame="_blank" w:history="1">
+        <w:r>
+          <w:rPr>
+            <w:rStyle w:val="Hyperlink"/>
+            <w:rFonts w:eastAsia="Times New Roman" w:cs="Times New Roman"/>
+            <w:color w:val="1155CC"/>
+          </w:rPr>
+          <w:t>youtube.com/aabecker5/</w:t>
+        </w:r>
+      </w:hyperlink>
     </w:p>
     <w:p>
       <w:pPr>
@@ -154,42 +128,16 @@
         </w:rPr>
         <w:t> </w:t>
       </w:r>
-      <w:r>
-        <w:rPr>
-          <w:rFonts w:eastAsia="Times New Roman" w:cs="Times New Roman"/>
-          <w:color w:val="222222"/>
-        </w:rPr>
-        <w:fldChar w:fldCharType="begin"/>
-      </w:r>
-      <w:r>
-        <w:rPr>
-          <w:rFonts w:eastAsia="Times New Roman" w:cs="Times New Roman"/>
-          <w:color w:val="222222"/>
-        </w:rPr>
-        <w:instrText xml:space="preserve"> HYPERLINK "http://demonstrations.wolfram.com/author.html?author=Aaron+Becker" \t "_blank" </w:instrText>
-      </w:r>
-      <w:r>
-        <w:rPr>
-          <w:rFonts w:eastAsia="Times New Roman" w:cs="Times New Roman"/>
-          <w:color w:val="222222"/>
-        </w:rPr>
-        <w:fldChar w:fldCharType="separate"/>
-      </w:r>
-      <w:r>
-        <w:rPr>
-          <w:rStyle w:val="Hyperlink"/>
-          <w:rFonts w:eastAsia="Times New Roman" w:cs="Times New Roman"/>
-          <w:color w:val="1155CC"/>
-        </w:rPr>
-        <w:t>http://demonstrations.wolfram.com/author.html?author=Aaron+Becker</w:t>
-      </w:r>
-      <w:r>
-        <w:rPr>
-          <w:rFonts w:eastAsia="Times New Roman" w:cs="Times New Roman"/>
-          <w:color w:val="222222"/>
-        </w:rPr>
-        <w:fldChar w:fldCharType="end"/>
-      </w:r>
+      <w:hyperlink r:id="rId9" w:tgtFrame="_blank" w:history="1">
+        <w:r>
+          <w:rPr>
+            <w:rStyle w:val="Hyperlink"/>
+            <w:rFonts w:eastAsia="Times New Roman" w:cs="Times New Roman"/>
+            <w:color w:val="1155CC"/>
+          </w:rPr>
+          <w:t>http://demonstrations.wolfram.com/author.html?author=Aaron+Becker</w:t>
+        </w:r>
+      </w:hyperlink>
       <w:r>
         <w:rPr>
           <w:rFonts w:eastAsia="Times New Roman" w:cs="Times New Roman"/>
@@ -218,42 +166,16 @@
         </w:rPr>
         <w:t xml:space="preserve">Gamification research: </w:t>
       </w:r>
-      <w:r>
-        <w:rPr>
-          <w:rFonts w:eastAsia="Times New Roman" w:cs="Times New Roman"/>
-          <w:color w:val="222222"/>
-        </w:rPr>
-        <w:fldChar w:fldCharType="begin"/>
-      </w:r>
-      <w:r>
-        <w:rPr>
-          <w:rFonts w:eastAsia="Times New Roman" w:cs="Times New Roman"/>
-          <w:color w:val="222222"/>
-        </w:rPr>
-        <w:instrText xml:space="preserve"> HYPERLINK "http://www.swarmcontrol.net/" \t "_blank" </w:instrText>
-      </w:r>
-      <w:r>
-        <w:rPr>
-          <w:rFonts w:eastAsia="Times New Roman" w:cs="Times New Roman"/>
-          <w:color w:val="222222"/>
-        </w:rPr>
-        <w:fldChar w:fldCharType="separate"/>
-      </w:r>
-      <w:r>
-        <w:rPr>
-          <w:rStyle w:val="Hyperlink"/>
-          <w:rFonts w:eastAsia="Times New Roman" w:cs="Times New Roman"/>
-          <w:color w:val="1155CC"/>
-        </w:rPr>
-        <w:t>www.SwarmControl.net</w:t>
-      </w:r>
-      <w:r>
-        <w:rPr>
-          <w:rFonts w:eastAsia="Times New Roman" w:cs="Times New Roman"/>
-          <w:color w:val="222222"/>
-        </w:rPr>
-        <w:fldChar w:fldCharType="end"/>
-      </w:r>
+      <w:hyperlink r:id="rId10" w:tgtFrame="_blank" w:history="1">
+        <w:r>
+          <w:rPr>
+            <w:rStyle w:val="Hyperlink"/>
+            <w:rFonts w:eastAsia="Times New Roman" w:cs="Times New Roman"/>
+            <w:color w:val="1155CC"/>
+          </w:rPr>
+          <w:t>www.SwarmControl.net</w:t>
+        </w:r>
+      </w:hyperlink>
       <w:r>
         <w:rPr>
           <w:rFonts w:eastAsia="Times New Roman" w:cs="Times New Roman"/>
@@ -296,13 +218,29 @@
         </w:rPr>
         <w:t xml:space="preserve"> </w:t>
       </w:r>
-      <w:hyperlink r:id="rId8" w:history="1">
+      <w:hyperlink r:id="rId11" w:history="1">
         <w:r>
           <w:rPr>
             <w:rStyle w:val="Hyperlink"/>
             <w:rFonts w:eastAsia="Times New Roman" w:cs="Times New Roman"/>
           </w:rPr>
-          <w:t>scholar.google.com/citations?user=6kGt1DEAAAAJ</w:t>
+          <w:t>scholar.google.com/</w:t>
+        </w:r>
+        <w:proofErr w:type="spellStart"/>
+        <w:r>
+          <w:rPr>
+            <w:rStyle w:val="Hyperlink"/>
+            <w:rFonts w:eastAsia="Times New Roman" w:cs="Times New Roman"/>
+          </w:rPr>
+          <w:t>citations?user</w:t>
+        </w:r>
+        <w:proofErr w:type="spellEnd"/>
+        <w:r>
+          <w:rPr>
+            <w:rStyle w:val="Hyperlink"/>
+            <w:rFonts w:eastAsia="Times New Roman" w:cs="Times New Roman"/>
+          </w:rPr>
+          <w:t>=6kGt1DEAAAAJ</w:t>
         </w:r>
       </w:hyperlink>
     </w:p>
@@ -578,8 +516,6 @@
           <w:color w:val="222222"/>
         </w:rPr>
       </w:pPr>
-      <w:bookmarkStart w:id="0" w:name="_GoBack"/>
-      <w:bookmarkEnd w:id="0"/>
       <w:r>
         <w:rPr>
           <w:rFonts w:eastAsia="Times New Roman" w:cs="Times New Roman"/>
@@ -966,7 +902,7 @@
       <w:r>
         <w:t>Turn in weekly progress reports (</w:t>
       </w:r>
-      <w:hyperlink r:id="rId9" w:history="1">
+      <w:hyperlink r:id="rId12" w:history="1">
         <w:r>
           <w:rPr>
             <w:rStyle w:val="Hyperlink"/>
@@ -1084,7 +1020,23 @@
         <w:t>Schedule at least 1 weekly meeting with me</w:t>
       </w:r>
       <w:r>
-        <w:t xml:space="preserve"> (PhD 1 hr, MS ½ hr)</w:t>
+        <w:t xml:space="preserve"> (PhD 1 </w:t>
+      </w:r>
+      <w:proofErr w:type="spellStart"/>
+      <w:r>
+        <w:t>hr</w:t>
+      </w:r>
+      <w:proofErr w:type="spellEnd"/>
+      <w:r>
+        <w:t xml:space="preserve">, MS ½ </w:t>
+      </w:r>
+      <w:proofErr w:type="spellStart"/>
+      <w:r>
+        <w:t>hr</w:t>
+      </w:r>
+      <w:proofErr w:type="spellEnd"/>
+      <w:r>
+        <w:t>)</w:t>
       </w:r>
     </w:p>
     <w:p>
@@ -1096,9 +1048,25 @@
         </w:numPr>
       </w:pPr>
       <w:r>
-        <w:t xml:space="preserve">Save and backup all work [code, data, LaTeX, images, videos].  Papers and code should be saved to our git server: </w:t>
-      </w:r>
-      <w:hyperlink r:id="rId10" w:history="1">
+        <w:t xml:space="preserve">Save and backup all work [code, data, </w:t>
+      </w:r>
+      <w:proofErr w:type="spellStart"/>
+      <w:r>
+        <w:t>LaTeX</w:t>
+      </w:r>
+      <w:proofErr w:type="spellEnd"/>
+      <w:r>
+        <w:t xml:space="preserve">, images, videos].  Papers and code should be saved to our </w:t>
+      </w:r>
+      <w:proofErr w:type="spellStart"/>
+      <w:r>
+        <w:t>git</w:t>
+      </w:r>
+      <w:proofErr w:type="spellEnd"/>
+      <w:r>
+        <w:t xml:space="preserve"> server: </w:t>
+      </w:r>
+      <w:hyperlink r:id="rId13" w:history="1">
         <w:r>
           <w:rPr>
             <w:rStyle w:val="Hyperlink"/>
@@ -1379,7 +1347,15 @@
         </w:numPr>
       </w:pPr>
       <w:r>
-        <w:t>Support you through quals, prelim, and defense</w:t>
+        <w:t xml:space="preserve">Support you through </w:t>
+      </w:r>
+      <w:proofErr w:type="spellStart"/>
+      <w:r>
+        <w:t>quals</w:t>
+      </w:r>
+      <w:proofErr w:type="spellEnd"/>
+      <w:r>
+        <w:t>, prelim, and defense</w:t>
       </w:r>
     </w:p>
     <w:p>
@@ -1435,9 +1411,16 @@
           <w:numId w:val="3"/>
         </w:numPr>
       </w:pPr>
-      <w:r>
-        <w:t>Performance review each semester</w:t>
-      </w:r>
+      <w:hyperlink r:id="rId14" w:history="1">
+        <w:r>
+          <w:rPr>
+            <w:rStyle w:val="Hyperlink"/>
+          </w:rPr>
+          <w:t>Performance review each semester</w:t>
+        </w:r>
+      </w:hyperlink>
+      <w:bookmarkStart w:id="0" w:name="_GoBack"/>
+      <w:bookmarkEnd w:id="0"/>
     </w:p>
     <w:p/>
     <w:p>
@@ -1446,8 +1429,8 @@
           <w:bottom w:val="single" w:sz="12" w:space="1" w:color="auto"/>
         </w:pBdr>
         <w:sectPr>
-          <w:footerReference w:type="even" r:id="rId11"/>
-          <w:footerReference w:type="default" r:id="rId12"/>
+          <w:footerReference w:type="even" r:id="rId15"/>
+          <w:footerReference w:type="default" r:id="rId16"/>
           <w:type w:val="continuous"/>
           <w:pgSz w:w="12240" w:h="15840"/>
           <w:pgMar w:top="720" w:right="720" w:bottom="720" w:left="720" w:header="720" w:footer="720" w:gutter="0"/>
@@ -1475,7 +1458,55 @@
           <w:sz w:val="20"/>
           <w:szCs w:val="20"/>
         </w:rPr>
-        <w:t>Scholar Name (printed)  date (yyyy/mm/dd)</w:t>
+        <w:t>Scholar Name (printed</w:t>
+      </w:r>
+      <w:proofErr w:type="gramStart"/>
+      <w:r>
+        <w:rPr>
+          <w:sz w:val="20"/>
+          <w:szCs w:val="20"/>
+        </w:rPr>
+        <w:t>)  date</w:t>
+      </w:r>
+      <w:proofErr w:type="gramEnd"/>
+      <w:r>
+        <w:rPr>
+          <w:sz w:val="20"/>
+          <w:szCs w:val="20"/>
+        </w:rPr>
+        <w:t xml:space="preserve"> (</w:t>
+      </w:r>
+      <w:proofErr w:type="spellStart"/>
+      <w:r>
+        <w:rPr>
+          <w:sz w:val="20"/>
+          <w:szCs w:val="20"/>
+        </w:rPr>
+        <w:t>yyyy</w:t>
+      </w:r>
+      <w:proofErr w:type="spellEnd"/>
+      <w:r>
+        <w:rPr>
+          <w:sz w:val="20"/>
+          <w:szCs w:val="20"/>
+        </w:rPr>
+        <w:t>/mm/</w:t>
+      </w:r>
+      <w:proofErr w:type="spellStart"/>
+      <w:r>
+        <w:rPr>
+          <w:sz w:val="20"/>
+          <w:szCs w:val="20"/>
+        </w:rPr>
+        <w:t>dd</w:t>
+      </w:r>
+      <w:proofErr w:type="spellEnd"/>
+      <w:r>
+        <w:rPr>
+          <w:sz w:val="20"/>
+          <w:szCs w:val="20"/>
+        </w:rPr>
+        <w:t>)</w:t>
       </w:r>
     </w:p>
     <w:p>
@@ -1509,6 +1540,7 @@
     </w:p>
     <w:p>
       <w:r>
+        <w:lastRenderedPageBreak/>
         <w:t>Aaron</w:t>
       </w:r>
       <w:r>
@@ -1540,7 +1572,55 @@
           <w:sz w:val="20"/>
           <w:szCs w:val="20"/>
         </w:rPr>
-        <w:t xml:space="preserve"> Name (printed)  date (yyyy/mm/dd)</w:t>
+        <w:t xml:space="preserve"> Name (printed</w:t>
+      </w:r>
+      <w:proofErr w:type="gramStart"/>
+      <w:r>
+        <w:rPr>
+          <w:sz w:val="20"/>
+          <w:szCs w:val="20"/>
+        </w:rPr>
+        <w:t>)  date</w:t>
+      </w:r>
+      <w:proofErr w:type="gramEnd"/>
+      <w:r>
+        <w:rPr>
+          <w:sz w:val="20"/>
+          <w:szCs w:val="20"/>
+        </w:rPr>
+        <w:t xml:space="preserve"> (</w:t>
+      </w:r>
+      <w:proofErr w:type="spellStart"/>
+      <w:r>
+        <w:rPr>
+          <w:sz w:val="20"/>
+          <w:szCs w:val="20"/>
+        </w:rPr>
+        <w:t>yyyy</w:t>
+      </w:r>
+      <w:proofErr w:type="spellEnd"/>
+      <w:r>
+        <w:rPr>
+          <w:sz w:val="20"/>
+          <w:szCs w:val="20"/>
+        </w:rPr>
+        <w:t>/mm/</w:t>
+      </w:r>
+      <w:proofErr w:type="spellStart"/>
+      <w:r>
+        <w:rPr>
+          <w:sz w:val="20"/>
+          <w:szCs w:val="20"/>
+        </w:rPr>
+        <w:t>dd</w:t>
+      </w:r>
+      <w:proofErr w:type="spellEnd"/>
+      <w:r>
+        <w:rPr>
+          <w:sz w:val="20"/>
+          <w:szCs w:val="20"/>
+        </w:rPr>
+        <w:t>)</w:t>
       </w:r>
       <w:r>
         <w:t xml:space="preserve"> </w:t>
@@ -1581,6 +1661,7 @@
         <w:pStyle w:val="Title"/>
       </w:pPr>
       <w:r>
+        <w:lastRenderedPageBreak/>
         <w:t>Robotic Swarm Control Goals</w:t>
       </w:r>
     </w:p>
@@ -1900,8 +1981,13 @@
         <w:t>Save</w:t>
       </w:r>
       <w:r>
-        <w:t xml:space="preserve"> &amp; backup all data, code, and LaTeX</w:t>
-      </w:r>
+        <w:t xml:space="preserve"> &amp; backup all data, code, and </w:t>
+      </w:r>
+      <w:proofErr w:type="spellStart"/>
+      <w:r>
+        <w:t>LaTeX</w:t>
+      </w:r>
+      <w:proofErr w:type="spellEnd"/>
     </w:p>
     <w:p>
       <w:pPr>
@@ -1931,7 +2017,19 @@
         <w:t xml:space="preserve"> data/code/papers in a repository system (such </w:t>
       </w:r>
       <w:r>
-        <w:t>as github, final versions in ar</w:t>
+        <w:t xml:space="preserve">as </w:t>
+      </w:r>
+      <w:proofErr w:type="spellStart"/>
+      <w:r>
+        <w:t>github</w:t>
+      </w:r>
+      <w:proofErr w:type="spellEnd"/>
+      <w:r>
+        <w:t xml:space="preserve">, final versions in </w:t>
+      </w:r>
+      <w:proofErr w:type="spellStart"/>
+      <w:r>
+        <w:t>ar</w:t>
       </w:r>
       <w:r>
         <w:t>X</w:t>
@@ -1939,6 +2037,7 @@
       <w:r>
         <w:t>iv</w:t>
       </w:r>
+      <w:proofErr w:type="spellEnd"/>
       <w:r>
         <w:t>)</w:t>
       </w:r>
@@ -2136,7 +2235,7 @@
 </file>
 
 <file path=word/endnotes.xml><?xml version="1.0" encoding="utf-8"?>
-<w:endnotes xmlns:wpc="http://schemas.microsoft.com/office/word/2010/wordprocessingCanvas" xmlns:mo="http://schemas.microsoft.com/office/mac/office/2008/main" xmlns:mc="http://schemas.openxmlformats.org/markup-compatibility/2006" xmlns:mv="urn:schemas-microsoft-com:mac:vml" xmlns:o="urn:schemas-microsoft-com:office:office" xmlns:r="http://schemas.openxmlformats.org/officeDocument/2006/relationships" xmlns:m="http://schemas.openxmlformats.org/officeDocument/2006/math" xmlns:v="urn:schemas-microsoft-com:vml" xmlns:wp14="http://schemas.microsoft.com/office/word/2010/wordprocessingDrawing" xmlns:wp="http://schemas.openxmlformats.org/drawingml/2006/wordprocessingDrawing" xmlns:w10="urn:schemas-microsoft-com:office:word" xmlns:w="http://schemas.openxmlformats.org/wordprocessingml/2006/main" xmlns:w14="http://schemas.microsoft.com/office/word/2010/wordml" xmlns:wpg="http://schemas.microsoft.com/office/word/2010/wordprocessingGroup" xmlns:wpi="http://schemas.microsoft.com/office/word/2010/wordprocessingInk" xmlns:wne="http://schemas.microsoft.com/office/word/2006/wordml" xmlns:wps="http://schemas.microsoft.com/office/word/2010/wordprocessingShape" mc:Ignorable="w14 wp14">
+<w:endnotes xmlns:wpc="http://schemas.microsoft.com/office/word/2010/wordprocessingCanvas" xmlns:mc="http://schemas.openxmlformats.org/markup-compatibility/2006" xmlns:o="urn:schemas-microsoft-com:office:office" xmlns:r="http://schemas.openxmlformats.org/officeDocument/2006/relationships" xmlns:m="http://schemas.openxmlformats.org/officeDocument/2006/math" xmlns:v="urn:schemas-microsoft-com:vml" xmlns:wp14="http://schemas.microsoft.com/office/word/2010/wordprocessingDrawing" xmlns:wp="http://schemas.openxmlformats.org/drawingml/2006/wordprocessingDrawing" xmlns:w10="urn:schemas-microsoft-com:office:word" xmlns:w="http://schemas.openxmlformats.org/wordprocessingml/2006/main" xmlns:w14="http://schemas.microsoft.com/office/word/2010/wordml" xmlns:wpg="http://schemas.microsoft.com/office/word/2010/wordprocessingGroup" xmlns:wpi="http://schemas.microsoft.com/office/word/2010/wordprocessingInk" xmlns:wne="http://schemas.microsoft.com/office/word/2006/wordml" xmlns:wps="http://schemas.microsoft.com/office/word/2010/wordprocessingShape" mc:Ignorable="w14 wp14">
   <w:endnote w:type="separator" w:id="-1">
     <w:p>
       <w:r>
@@ -2155,7 +2254,7 @@
 </file>
 
 <file path=word/footer1.xml><?xml version="1.0" encoding="utf-8"?>
-<w:ftr xmlns:wpc="http://schemas.microsoft.com/office/word/2010/wordprocessingCanvas" xmlns:mo="http://schemas.microsoft.com/office/mac/office/2008/main" xmlns:mc="http://schemas.openxmlformats.org/markup-compatibility/2006" xmlns:mv="urn:schemas-microsoft-com:mac:vml" xmlns:o="urn:schemas-microsoft-com:office:office" xmlns:r="http://schemas.openxmlformats.org/officeDocument/2006/relationships" xmlns:m="http://schemas.openxmlformats.org/officeDocument/2006/math" xmlns:v="urn:schemas-microsoft-com:vml" xmlns:wp14="http://schemas.microsoft.com/office/word/2010/wordprocessingDrawing" xmlns:wp="http://schemas.openxmlformats.org/drawingml/2006/wordprocessingDrawing" xmlns:w10="urn:schemas-microsoft-com:office:word" xmlns:w="http://schemas.openxmlformats.org/wordprocessingml/2006/main" xmlns:w14="http://schemas.microsoft.com/office/word/2010/wordml" xmlns:wpg="http://schemas.microsoft.com/office/word/2010/wordprocessingGroup" xmlns:wpi="http://schemas.microsoft.com/office/word/2010/wordprocessingInk" xmlns:wne="http://schemas.microsoft.com/office/word/2006/wordml" xmlns:wps="http://schemas.microsoft.com/office/word/2010/wordprocessingShape" mc:Ignorable="w14 wp14">
+<w:ftr xmlns:wpc="http://schemas.microsoft.com/office/word/2010/wordprocessingCanvas" xmlns:mc="http://schemas.openxmlformats.org/markup-compatibility/2006" xmlns:o="urn:schemas-microsoft-com:office:office" xmlns:r="http://schemas.openxmlformats.org/officeDocument/2006/relationships" xmlns:m="http://schemas.openxmlformats.org/officeDocument/2006/math" xmlns:v="urn:schemas-microsoft-com:vml" xmlns:wp14="http://schemas.microsoft.com/office/word/2010/wordprocessingDrawing" xmlns:wp="http://schemas.openxmlformats.org/drawingml/2006/wordprocessingDrawing" xmlns:w10="urn:schemas-microsoft-com:office:word" xmlns:w="http://schemas.openxmlformats.org/wordprocessingml/2006/main" xmlns:w14="http://schemas.microsoft.com/office/word/2010/wordml" xmlns:wpg="http://schemas.microsoft.com/office/word/2010/wordprocessingGroup" xmlns:wpi="http://schemas.microsoft.com/office/word/2010/wordprocessingInk" xmlns:wne="http://schemas.microsoft.com/office/word/2006/wordml" xmlns:wps="http://schemas.microsoft.com/office/word/2010/wordprocessingShape" mc:Ignorable="w14 wp14">
   <w:p>
     <w:pPr>
       <w:pStyle w:val="Footer"/>
@@ -2193,7 +2292,7 @@
 </file>
 
 <file path=word/footer2.xml><?xml version="1.0" encoding="utf-8"?>
-<w:ftr xmlns:wpc="http://schemas.microsoft.com/office/word/2010/wordprocessingCanvas" xmlns:mo="http://schemas.microsoft.com/office/mac/office/2008/main" xmlns:mc="http://schemas.openxmlformats.org/markup-compatibility/2006" xmlns:mv="urn:schemas-microsoft-com:mac:vml" xmlns:o="urn:schemas-microsoft-com:office:office" xmlns:r="http://schemas.openxmlformats.org/officeDocument/2006/relationships" xmlns:m="http://schemas.openxmlformats.org/officeDocument/2006/math" xmlns:v="urn:schemas-microsoft-com:vml" xmlns:wp14="http://schemas.microsoft.com/office/word/2010/wordprocessingDrawing" xmlns:wp="http://schemas.openxmlformats.org/drawingml/2006/wordprocessingDrawing" xmlns:w10="urn:schemas-microsoft-com:office:word" xmlns:w="http://schemas.openxmlformats.org/wordprocessingml/2006/main" xmlns:w14="http://schemas.microsoft.com/office/word/2010/wordml" xmlns:wpg="http://schemas.microsoft.com/office/word/2010/wordprocessingGroup" xmlns:wpi="http://schemas.microsoft.com/office/word/2010/wordprocessingInk" xmlns:wne="http://schemas.microsoft.com/office/word/2006/wordml" xmlns:wps="http://schemas.microsoft.com/office/word/2010/wordprocessingShape" mc:Ignorable="w14 wp14">
+<w:ftr xmlns:wpc="http://schemas.microsoft.com/office/word/2010/wordprocessingCanvas" xmlns:mc="http://schemas.openxmlformats.org/markup-compatibility/2006" xmlns:o="urn:schemas-microsoft-com:office:office" xmlns:r="http://schemas.openxmlformats.org/officeDocument/2006/relationships" xmlns:m="http://schemas.openxmlformats.org/officeDocument/2006/math" xmlns:v="urn:schemas-microsoft-com:vml" xmlns:wp14="http://schemas.microsoft.com/office/word/2010/wordprocessingDrawing" xmlns:wp="http://schemas.openxmlformats.org/drawingml/2006/wordprocessingDrawing" xmlns:w10="urn:schemas-microsoft-com:office:word" xmlns:w="http://schemas.openxmlformats.org/wordprocessingml/2006/main" xmlns:w14="http://schemas.microsoft.com/office/word/2010/wordml" xmlns:wpg="http://schemas.microsoft.com/office/word/2010/wordprocessingGroup" xmlns:wpi="http://schemas.microsoft.com/office/word/2010/wordprocessingInk" xmlns:wne="http://schemas.microsoft.com/office/word/2006/wordml" xmlns:wps="http://schemas.microsoft.com/office/word/2010/wordprocessingShape" mc:Ignorable="w14 wp14">
   <w:p>
     <w:pPr>
       <w:pStyle w:val="Footer"/>
@@ -2225,7 +2324,7 @@
         <w:rStyle w:val="PageNumber"/>
         <w:noProof/>
       </w:rPr>
-      <w:t>1</w:t>
+      <w:t>2</w:t>
     </w:r>
     <w:r>
       <w:rPr>
@@ -2244,7 +2343,7 @@
 </file>
 
 <file path=word/footnotes.xml><?xml version="1.0" encoding="utf-8"?>
-<w:footnotes xmlns:wpc="http://schemas.microsoft.com/office/word/2010/wordprocessingCanvas" xmlns:mo="http://schemas.microsoft.com/office/mac/office/2008/main" xmlns:mc="http://schemas.openxmlformats.org/markup-compatibility/2006" xmlns:mv="urn:schemas-microsoft-com:mac:vml" xmlns:o="urn:schemas-microsoft-com:office:office" xmlns:r="http://schemas.openxmlformats.org/officeDocument/2006/relationships" xmlns:m="http://schemas.openxmlformats.org/officeDocument/2006/math" xmlns:v="urn:schemas-microsoft-com:vml" xmlns:wp14="http://schemas.microsoft.com/office/word/2010/wordprocessingDrawing" xmlns:wp="http://schemas.openxmlformats.org/drawingml/2006/wordprocessingDrawing" xmlns:w10="urn:schemas-microsoft-com:office:word" xmlns:w="http://schemas.openxmlformats.org/wordprocessingml/2006/main" xmlns:w14="http://schemas.microsoft.com/office/word/2010/wordml" xmlns:wpg="http://schemas.microsoft.com/office/word/2010/wordprocessingGroup" xmlns:wpi="http://schemas.microsoft.com/office/word/2010/wordprocessingInk" xmlns:wne="http://schemas.microsoft.com/office/word/2006/wordml" xmlns:wps="http://schemas.microsoft.com/office/word/2010/wordprocessingShape" mc:Ignorable="w14 wp14">
+<w:footnotes xmlns:wpc="http://schemas.microsoft.com/office/word/2010/wordprocessingCanvas" xmlns:mc="http://schemas.openxmlformats.org/markup-compatibility/2006" xmlns:o="urn:schemas-microsoft-com:office:office" xmlns:r="http://schemas.openxmlformats.org/officeDocument/2006/relationships" xmlns:m="http://schemas.openxmlformats.org/officeDocument/2006/math" xmlns:v="urn:schemas-microsoft-com:vml" xmlns:wp14="http://schemas.microsoft.com/office/word/2010/wordprocessingDrawing" xmlns:wp="http://schemas.openxmlformats.org/drawingml/2006/wordprocessingDrawing" xmlns:w10="urn:schemas-microsoft-com:office:word" xmlns:w="http://schemas.openxmlformats.org/wordprocessingml/2006/main" xmlns:w14="http://schemas.microsoft.com/office/word/2010/wordml" xmlns:wpg="http://schemas.microsoft.com/office/word/2010/wordprocessingGroup" xmlns:wpi="http://schemas.microsoft.com/office/word/2010/wordprocessingInk" xmlns:wne="http://schemas.microsoft.com/office/word/2006/wordml" xmlns:wps="http://schemas.microsoft.com/office/word/2010/wordprocessingShape" mc:Ignorable="w14 wp14">
   <w:footnote w:type="separator" w:id="-1">
     <w:p>
       <w:r>
@@ -2299,7 +2398,7 @@
 </file>
 
 <file path=word/numbering.xml><?xml version="1.0" encoding="utf-8"?>
-<w:numbering xmlns:wpc="http://schemas.microsoft.com/office/word/2010/wordprocessingCanvas" xmlns:mo="http://schemas.microsoft.com/office/mac/office/2008/main" xmlns:mc="http://schemas.openxmlformats.org/markup-compatibility/2006" xmlns:mv="urn:schemas-microsoft-com:mac:vml" xmlns:o="urn:schemas-microsoft-com:office:office" xmlns:r="http://schemas.openxmlformats.org/officeDocument/2006/relationships" xmlns:m="http://schemas.openxmlformats.org/officeDocument/2006/math" xmlns:v="urn:schemas-microsoft-com:vml" xmlns:wp14="http://schemas.microsoft.com/office/word/2010/wordprocessingDrawing" xmlns:wp="http://schemas.openxmlformats.org/drawingml/2006/wordprocessingDrawing" xmlns:w10="urn:schemas-microsoft-com:office:word" xmlns:w="http://schemas.openxmlformats.org/wordprocessingml/2006/main" xmlns:w14="http://schemas.microsoft.com/office/word/2010/wordml" xmlns:wpg="http://schemas.microsoft.com/office/word/2010/wordprocessingGroup" xmlns:wpi="http://schemas.microsoft.com/office/word/2010/wordprocessingInk" xmlns:wne="http://schemas.microsoft.com/office/word/2006/wordml" xmlns:wps="http://schemas.microsoft.com/office/word/2010/wordprocessingShape" mc:Ignorable="w14 wp14">
+<w:numbering xmlns:wpc="http://schemas.microsoft.com/office/word/2010/wordprocessingCanvas" xmlns:mc="http://schemas.openxmlformats.org/markup-compatibility/2006" xmlns:o="urn:schemas-microsoft-com:office:office" xmlns:r="http://schemas.openxmlformats.org/officeDocument/2006/relationships" xmlns:m="http://schemas.openxmlformats.org/officeDocument/2006/math" xmlns:v="urn:schemas-microsoft-com:vml" xmlns:wp14="http://schemas.microsoft.com/office/word/2010/wordprocessingDrawing" xmlns:wp="http://schemas.openxmlformats.org/drawingml/2006/wordprocessingDrawing" xmlns:w10="urn:schemas-microsoft-com:office:word" xmlns:w="http://schemas.openxmlformats.org/wordprocessingml/2006/main" xmlns:w14="http://schemas.microsoft.com/office/word/2010/wordml" xmlns:wpg="http://schemas.microsoft.com/office/word/2010/wordprocessingGroup" xmlns:wpi="http://schemas.microsoft.com/office/word/2010/wordprocessingInk" xmlns:wne="http://schemas.microsoft.com/office/word/2006/wordml" xmlns:wps="http://schemas.microsoft.com/office/word/2010/wordprocessingShape" mc:Ignorable="w14 wp14">
   <w:abstractNum w:abstractNumId="0">
     <w:nsid w:val="09B46BF7"/>
     <w:multiLevelType w:val="hybridMultilevel"/>
@@ -3122,7 +3221,7 @@
     </w:rPrDefault>
     <w:pPrDefault/>
   </w:docDefaults>
-  <w:latentStyles w:defLockedState="0" w:defUIPriority="99" w:defSemiHidden="1" w:defUnhideWhenUsed="1" w:defQFormat="0" w:count="276">
+  <w:latentStyles w:defLockedState="0" w:defUIPriority="99" w:defSemiHidden="1" w:defUnhideWhenUsed="1" w:defQFormat="0" w:count="267">
     <w:lsdException w:name="Normal" w:semiHidden="0" w:uiPriority="0" w:unhideWhenUsed="0" w:qFormat="1"/>
     <w:lsdException w:name="heading 1" w:semiHidden="0" w:uiPriority="9" w:unhideWhenUsed="0" w:qFormat="1"/>
     <w:lsdException w:name="heading 2" w:uiPriority="9" w:qFormat="1"/>
@@ -3538,7 +3637,7 @@
 </file>
 
 <file path=word/stylesWithEffects.xml><?xml version="1.0" encoding="utf-8"?>
-<w:styles xmlns:wpc="http://schemas.microsoft.com/office/word/2010/wordprocessingCanvas" xmlns:mo="http://schemas.microsoft.com/office/mac/office/2008/main" xmlns:mc="http://schemas.openxmlformats.org/markup-compatibility/2006" xmlns:mv="urn:schemas-microsoft-com:mac:vml" xmlns:o="urn:schemas-microsoft-com:office:office" xmlns:r="http://schemas.openxmlformats.org/officeDocument/2006/relationships" xmlns:m="http://schemas.openxmlformats.org/officeDocument/2006/math" xmlns:v="urn:schemas-microsoft-com:vml" xmlns:wp14="http://schemas.microsoft.com/office/word/2010/wordprocessingDrawing" xmlns:wp="http://schemas.openxmlformats.org/drawingml/2006/wordprocessingDrawing" xmlns:w10="urn:schemas-microsoft-com:office:word" xmlns:w="http://schemas.openxmlformats.org/wordprocessingml/2006/main" xmlns:w14="http://schemas.microsoft.com/office/word/2010/wordml" xmlns:wpg="http://schemas.microsoft.com/office/word/2010/wordprocessingGroup" xmlns:wpi="http://schemas.microsoft.com/office/word/2010/wordprocessingInk" xmlns:wne="http://schemas.microsoft.com/office/word/2006/wordml" xmlns:wps="http://schemas.microsoft.com/office/word/2010/wordprocessingShape" mc:Ignorable="w14 wp14">
+<w:styles xmlns:wpc="http://schemas.microsoft.com/office/word/2010/wordprocessingCanvas" xmlns:mc="http://schemas.openxmlformats.org/markup-compatibility/2006" xmlns:o="urn:schemas-microsoft-com:office:office" xmlns:r="http://schemas.openxmlformats.org/officeDocument/2006/relationships" xmlns:m="http://schemas.openxmlformats.org/officeDocument/2006/math" xmlns:v="urn:schemas-microsoft-com:vml" xmlns:wp14="http://schemas.microsoft.com/office/word/2010/wordprocessingDrawing" xmlns:wp="http://schemas.openxmlformats.org/drawingml/2006/wordprocessingDrawing" xmlns:w10="urn:schemas-microsoft-com:office:word" xmlns:w="http://schemas.openxmlformats.org/wordprocessingml/2006/main" xmlns:w14="http://schemas.microsoft.com/office/word/2010/wordml" xmlns:wpg="http://schemas.microsoft.com/office/word/2010/wordprocessingGroup" xmlns:wpi="http://schemas.microsoft.com/office/word/2010/wordprocessingInk" xmlns:wne="http://schemas.microsoft.com/office/word/2006/wordml" xmlns:wps="http://schemas.microsoft.com/office/word/2010/wordprocessingShape" mc:Ignorable="w14 wp14">
   <w:docDefaults>
     <w:rPrDefault>
       <w:rPr>
@@ -3550,7 +3649,7 @@
     </w:rPrDefault>
     <w:pPrDefault/>
   </w:docDefaults>
-  <w:latentStyles w:defLockedState="0" w:defUIPriority="99" w:defSemiHidden="1" w:defUnhideWhenUsed="1" w:defQFormat="0" w:count="276">
+  <w:latentStyles w:defLockedState="0" w:defUIPriority="99" w:defSemiHidden="1" w:defUnhideWhenUsed="1" w:defQFormat="0" w:count="267">
     <w:lsdException w:name="Normal" w:semiHidden="0" w:uiPriority="0" w:unhideWhenUsed="0" w:qFormat="1"/>
     <w:lsdException w:name="heading 1" w:semiHidden="0" w:uiPriority="9" w:unhideWhenUsed="0" w:qFormat="1"/>
     <w:lsdException w:name="heading 2" w:uiPriority="9" w:qFormat="1"/>

</xml_diff>

<commit_message>
Updated and streamlined document
</commit_message>
<xml_diff>
--- a/JoiningTheLab/Covenant Robotic Swarm Control Lab.docx
+++ b/JoiningTheLab/Covenant Robotic Swarm Control Lab.docx
@@ -4,826 +4,278 @@
   <w:body>
     <w:p>
       <w:pPr>
-        <w:rPr>
-          <w:rFonts w:eastAsia="Times New Roman" w:cs="Times New Roman"/>
-        </w:rPr>
-      </w:pPr>
-      <w:r>
-        <w:rPr>
-          <w:rFonts w:eastAsia="Times New Roman" w:cs="Times New Roman"/>
+        <w:pStyle w:val="Title"/>
+      </w:pPr>
+      <w:r>
+        <w:t>Our Research Role</w:t>
+      </w:r>
+    </w:p>
+    <w:p>
+      <w:r>
+        <w:t xml:space="preserve">The </w:t>
+      </w:r>
+      <w:r>
+        <w:rPr>
+          <w:i/>
+        </w:rPr>
+        <w:t>Robotic Swarm Control</w:t>
+      </w:r>
+      <w:r>
+        <w:rPr>
+          <w:i/>
+        </w:rPr>
+        <w:t xml:space="preserve"> Lab</w:t>
+      </w:r>
+      <w:r>
+        <w:t xml:space="preserve"> is</w:t>
+      </w:r>
+      <w:r>
+        <w:t xml:space="preserve"> composed of Dr. Aaron </w:t>
+      </w:r>
+      <w:r>
+        <w:t xml:space="preserve">T. </w:t>
+      </w:r>
+      <w:r>
+        <w:t>Becker, PhD students, Master’s students, and undergraduate assistants.</w:t>
+      </w:r>
+    </w:p>
+    <w:p/>
+    <w:p>
+      <w:r>
+        <w:t xml:space="preserve">Our </w:t>
+      </w:r>
+      <w:r>
+        <w:rPr>
           <w:b/>
-          <w:bCs/>
-          <w:color w:val="222222"/>
-          <w:shd w:val="clear" w:color="auto" w:fill="FFFFFF"/>
-        </w:rPr>
-        <w:t>Potential Students for the Swarm Control Lab:</w:t>
-      </w:r>
-      <w:r>
-        <w:rPr>
-          <w:rFonts w:eastAsia="Times New Roman" w:cs="Times New Roman"/>
-          <w:color w:val="222222"/>
-        </w:rPr>
-        <w:br/>
-      </w:r>
-    </w:p>
-    <w:p>
-      <w:pPr>
+        </w:rPr>
+        <w:t>goals</w:t>
+      </w:r>
+      <w:r>
+        <w:t xml:space="preserve"> are</w:t>
+      </w:r>
+    </w:p>
+    <w:p>
+      <w:pPr>
+        <w:pStyle w:val="ListParagraph"/>
         <w:numPr>
           <w:ilvl w:val="0"/>
-          <w:numId w:val="4"/>
-        </w:numPr>
-        <w:shd w:val="clear" w:color="auto" w:fill="FFFFFF"/>
-        <w:spacing w:before="100" w:beforeAutospacing="1" w:after="100" w:afterAutospacing="1"/>
-        <w:rPr>
-          <w:rFonts w:eastAsia="Times New Roman" w:cs="Times New Roman"/>
-          <w:color w:val="222222"/>
-        </w:rPr>
-      </w:pPr>
-      <w:r>
-        <w:rPr>
-          <w:rFonts w:eastAsia="Times New Roman" w:cs="Times New Roman"/>
-          <w:color w:val="222222"/>
-        </w:rPr>
-        <w:t xml:space="preserve">Browse through </w:t>
-      </w:r>
-    </w:p>
-    <w:p>
-      <w:pPr>
-        <w:numPr>
-          <w:ilvl w:val="1"/>
-          <w:numId w:val="4"/>
-        </w:numPr>
-        <w:shd w:val="clear" w:color="auto" w:fill="FFFFFF"/>
-        <w:spacing w:before="100" w:beforeAutospacing="1" w:after="100" w:afterAutospacing="1"/>
-        <w:rPr>
-          <w:rFonts w:eastAsia="Times New Roman" w:cs="Times New Roman"/>
-          <w:color w:val="222222"/>
-        </w:rPr>
-      </w:pPr>
-      <w:r>
-        <w:rPr>
-          <w:rFonts w:eastAsia="Times New Roman" w:cs="Times New Roman"/>
-          <w:color w:val="222222"/>
-        </w:rPr>
-        <w:t>YouTube channel</w:t>
-      </w:r>
-      <w:r>
-        <w:rPr>
-          <w:rFonts w:eastAsia="Times New Roman" w:cs="Times New Roman"/>
-          <w:color w:val="222222"/>
-        </w:rPr>
-        <w:t>:</w:t>
-      </w:r>
-      <w:r>
-        <w:rPr>
-          <w:rStyle w:val="apple-converted-space"/>
-          <w:rFonts w:eastAsia="Times New Roman" w:cs="Times New Roman"/>
-          <w:color w:val="222222"/>
-        </w:rPr>
-        <w:t> </w:t>
-      </w:r>
-      <w:r>
-        <w:fldChar w:fldCharType="begin"/>
-      </w:r>
-      <w:r>
-        <w:instrText xml:space="preserve"> HYPERLINK "http://www.youtube.com/user/aabecker5/featured" \t "_blank" </w:instrText>
-      </w:r>
-      <w:r>
-        <w:fldChar w:fldCharType="separate"/>
-      </w:r>
-      <w:r>
-        <w:rPr>
-          <w:rStyle w:val="Hyperlink"/>
-          <w:rFonts w:eastAsia="Times New Roman" w:cs="Times New Roman"/>
-          <w:color w:val="1155CC"/>
-        </w:rPr>
-        <w:t>youtube.com/aabecker5/</w:t>
-      </w:r>
-      <w:r>
-        <w:rPr>
-          <w:rStyle w:val="Hyperlink"/>
-          <w:rFonts w:eastAsia="Times New Roman" w:cs="Times New Roman"/>
-          <w:color w:val="1155CC"/>
-        </w:rPr>
-        <w:fldChar w:fldCharType="end"/>
-      </w:r>
-    </w:p>
-    <w:p>
-      <w:pPr>
-        <w:numPr>
-          <w:ilvl w:val="1"/>
-          <w:numId w:val="4"/>
-        </w:numPr>
-        <w:shd w:val="clear" w:color="auto" w:fill="FFFFFF"/>
-        <w:spacing w:before="100" w:beforeAutospacing="1" w:after="100" w:afterAutospacing="1"/>
-        <w:rPr>
-          <w:rFonts w:eastAsia="Times New Roman" w:cs="Times New Roman"/>
-          <w:color w:val="222222"/>
-        </w:rPr>
-      </w:pPr>
-      <w:r>
-        <w:rPr>
-          <w:rFonts w:eastAsia="Times New Roman" w:cs="Times New Roman"/>
-          <w:color w:val="222222"/>
-        </w:rPr>
-        <w:t>Mathematica D</w:t>
-      </w:r>
-      <w:r>
-        <w:rPr>
-          <w:rFonts w:eastAsia="Times New Roman" w:cs="Times New Roman"/>
-          <w:color w:val="222222"/>
-        </w:rPr>
-        <w:t>emonstrations:</w:t>
-      </w:r>
-      <w:r>
-        <w:rPr>
-          <w:rStyle w:val="apple-converted-space"/>
-          <w:rFonts w:eastAsia="Times New Roman" w:cs="Times New Roman"/>
-          <w:color w:val="222222"/>
-        </w:rPr>
-        <w:t> </w:t>
-      </w:r>
-      <w:r>
-        <w:fldChar w:fldCharType="begin"/>
-      </w:r>
-      <w:r>
-        <w:instrText xml:space="preserve"> HYPERLINK "http://demonstrations.wolfram.com/author.html?author=Aaron+Becker" \t "_blank" </w:instrText>
-      </w:r>
-      <w:r>
-        <w:fldChar w:fldCharType="separate"/>
-      </w:r>
-      <w:r>
-        <w:rPr>
-          <w:rStyle w:val="Hyperlink"/>
-          <w:rFonts w:eastAsia="Times New Roman" w:cs="Times New Roman"/>
-          <w:color w:val="1155CC"/>
-        </w:rPr>
-        <w:t>http://demonstrations.wolfram.com/author.html?author=Aaron+Becker</w:t>
-      </w:r>
-      <w:r>
-        <w:rPr>
-          <w:rStyle w:val="Hyperlink"/>
-          <w:rFonts w:eastAsia="Times New Roman" w:cs="Times New Roman"/>
-          <w:color w:val="1155CC"/>
-        </w:rPr>
-        <w:fldChar w:fldCharType="end"/>
-      </w:r>
-      <w:r>
-        <w:rPr>
-          <w:rFonts w:eastAsia="Times New Roman" w:cs="Times New Roman"/>
-          <w:color w:val="222222"/>
-        </w:rPr>
-        <w:t>,</w:t>
-      </w:r>
-    </w:p>
-    <w:p>
-      <w:pPr>
-        <w:numPr>
-          <w:ilvl w:val="1"/>
-          <w:numId w:val="4"/>
-        </w:numPr>
-        <w:shd w:val="clear" w:color="auto" w:fill="FFFFFF"/>
-        <w:spacing w:before="100" w:beforeAutospacing="1" w:after="100" w:afterAutospacing="1"/>
-        <w:rPr>
-          <w:rFonts w:eastAsia="Times New Roman" w:cs="Times New Roman"/>
-          <w:color w:val="222222"/>
-        </w:rPr>
-      </w:pPr>
-      <w:r>
-        <w:rPr>
-          <w:rFonts w:eastAsia="Times New Roman" w:cs="Times New Roman"/>
-          <w:color w:val="222222"/>
-        </w:rPr>
-        <w:t xml:space="preserve">Gamification research: </w:t>
-      </w:r>
-      <w:r>
-        <w:fldChar w:fldCharType="begin"/>
-      </w:r>
-      <w:r>
-        <w:instrText xml:space="preserve"> HYPERLINK "http://www.swarmcontrol.net/" \t "_blank" </w:instrText>
-      </w:r>
-      <w:r>
-        <w:fldChar w:fldCharType="separate"/>
-      </w:r>
-      <w:r>
-        <w:rPr>
-          <w:rStyle w:val="Hyperlink"/>
-          <w:rFonts w:eastAsia="Times New Roman" w:cs="Times New Roman"/>
-          <w:color w:val="1155CC"/>
-        </w:rPr>
-        <w:t>www.SwarmControl.net</w:t>
-      </w:r>
-      <w:r>
-        <w:rPr>
-          <w:rStyle w:val="Hyperlink"/>
-          <w:rFonts w:eastAsia="Times New Roman" w:cs="Times New Roman"/>
-          <w:color w:val="1155CC"/>
-        </w:rPr>
-        <w:fldChar w:fldCharType="end"/>
-      </w:r>
-      <w:r>
-        <w:rPr>
-          <w:rFonts w:eastAsia="Times New Roman" w:cs="Times New Roman"/>
-          <w:color w:val="222222"/>
-        </w:rPr>
-        <w:t xml:space="preserve">, </w:t>
-      </w:r>
-    </w:p>
-    <w:p>
-      <w:pPr>
-        <w:numPr>
-          <w:ilvl w:val="1"/>
-          <w:numId w:val="4"/>
-        </w:numPr>
-        <w:shd w:val="clear" w:color="auto" w:fill="FFFFFF"/>
-        <w:spacing w:before="100" w:beforeAutospacing="1" w:after="100" w:afterAutospacing="1"/>
-        <w:rPr>
-          <w:rFonts w:eastAsia="Times New Roman" w:cs="Times New Roman"/>
-          <w:color w:val="222222"/>
-        </w:rPr>
-      </w:pPr>
-      <w:r>
-        <w:rPr>
-          <w:rFonts w:eastAsia="Times New Roman" w:cs="Times New Roman"/>
-          <w:color w:val="222222"/>
-        </w:rPr>
-        <w:t>and papers</w:t>
-      </w:r>
-      <w:r>
-        <w:rPr>
-          <w:rFonts w:eastAsia="Times New Roman" w:cs="Times New Roman"/>
-          <w:color w:val="222222"/>
-        </w:rPr>
-        <w:t>:</w:t>
-      </w:r>
-      <w:r>
-        <w:rPr>
-          <w:rFonts w:eastAsia="Times New Roman" w:cs="Times New Roman"/>
-          <w:color w:val="222222"/>
-        </w:rPr>
+          <w:numId w:val="6"/>
+        </w:numPr>
+      </w:pPr>
+      <w:r>
+        <w:t>To understand, quantify, and implement the best methods for controlling huge</w:t>
+      </w:r>
+      <w:r>
+        <w:rPr>
+          <w:rStyle w:val="FootnoteReference"/>
+        </w:rPr>
+        <w:footnoteReference w:id="1"/>
+      </w:r>
+      <w:r>
+        <w:t xml:space="preserve"> numbers of robots</w:t>
+      </w:r>
+    </w:p>
+    <w:p>
+      <w:pPr>
+        <w:pStyle w:val="ListParagraph"/>
+        <w:numPr>
+          <w:ilvl w:val="0"/>
+          <w:numId w:val="6"/>
+        </w:numPr>
+      </w:pPr>
+      <w:r>
+        <w:t>To implement robotic solutions to medical problems</w:t>
+      </w:r>
+    </w:p>
+    <w:p>
+      <w:pPr>
+        <w:pStyle w:val="ListParagraph"/>
+        <w:numPr>
+          <w:ilvl w:val="0"/>
+          <w:numId w:val="6"/>
+        </w:numPr>
+      </w:pPr>
+      <w:r>
+        <w:t>To train confident, productive, ethical engineers to perform impactful research</w:t>
+      </w:r>
+    </w:p>
+    <w:p>
+      <w:r>
+        <w:t xml:space="preserve">Our </w:t>
+      </w:r>
+      <w:r>
+        <w:rPr>
+          <w:b/>
+        </w:rPr>
+        <w:t>success is evaluated</w:t>
+      </w:r>
+      <w:r>
         <w:t xml:space="preserve"> </w:t>
+      </w:r>
+      <w:r>
+        <w:t xml:space="preserve">primarily </w:t>
+      </w:r>
+      <w:r>
+        <w:t xml:space="preserve">on three criteria by the ECE department: </w:t>
+      </w:r>
+    </w:p>
+    <w:p>
+      <w:pPr>
+        <w:pStyle w:val="ListParagraph"/>
+        <w:numPr>
+          <w:ilvl w:val="0"/>
+          <w:numId w:val="7"/>
+        </w:numPr>
+      </w:pPr>
+      <w:r>
+        <w:t>Quantity and diversity of external funding (grants and monetary awards)</w:t>
+      </w:r>
+    </w:p>
+    <w:p>
+      <w:pPr>
+        <w:pStyle w:val="ListParagraph"/>
+        <w:numPr>
+          <w:ilvl w:val="0"/>
+          <w:numId w:val="7"/>
+        </w:numPr>
+      </w:pPr>
+      <w:r>
+        <w:t>Quantity and quality of journal articles (the prestige of the Journal and the number of citations we receive)</w:t>
+      </w:r>
+    </w:p>
+    <w:p>
+      <w:pPr>
+        <w:pStyle w:val="ListParagraph"/>
+        <w:numPr>
+          <w:ilvl w:val="0"/>
+          <w:numId w:val="7"/>
+        </w:numPr>
+      </w:pPr>
+      <w:r>
+        <w:t>Quantity and quality of the PhD scholars who graduate from our lab.</w:t>
+      </w:r>
+    </w:p>
+    <w:p>
+      <w:r>
+        <w:t>Success is also measured</w:t>
+      </w:r>
+    </w:p>
+    <w:p>
+      <w:pPr>
+        <w:pStyle w:val="ListParagraph"/>
+        <w:numPr>
+          <w:ilvl w:val="0"/>
+          <w:numId w:val="8"/>
+        </w:numPr>
+      </w:pPr>
+      <w:r>
+        <w:t>Quantity and quality of the Masters Students who graduate from our lab.</w:t>
+      </w:r>
+    </w:p>
+    <w:p>
+      <w:pPr>
+        <w:pStyle w:val="ListParagraph"/>
+        <w:numPr>
+          <w:ilvl w:val="0"/>
+          <w:numId w:val="8"/>
+        </w:numPr>
+      </w:pPr>
+      <w:r>
+        <w:t>Patents secured by our lab</w:t>
+      </w:r>
+    </w:p>
+    <w:p>
+      <w:pPr>
+        <w:pStyle w:val="ListParagraph"/>
+        <w:numPr>
+          <w:ilvl w:val="0"/>
+          <w:numId w:val="8"/>
+        </w:numPr>
+      </w:pPr>
+      <w:r>
+        <w:t>Conference papers</w:t>
+      </w:r>
+    </w:p>
+    <w:p>
+      <w:pPr>
+        <w:pStyle w:val="ListParagraph"/>
+        <w:numPr>
+          <w:ilvl w:val="0"/>
+          <w:numId w:val="8"/>
+        </w:numPr>
+      </w:pPr>
+      <w:r>
+        <w:t>Awards (best paper)</w:t>
+      </w:r>
+    </w:p>
+    <w:p>
+      <w:pPr>
+        <w:pStyle w:val="ListParagraph"/>
+      </w:pPr>
+    </w:p>
+    <w:p>
+      <w:pPr>
+        <w:pStyle w:val="Title"/>
+      </w:pPr>
+      <w:r>
+        <w:t>Joining The Lab</w:t>
+      </w:r>
+    </w:p>
+    <w:p>
+      <w:r>
+        <w:t xml:space="preserve">See joiningTheLab.pdf at </w:t>
       </w:r>
       <w:hyperlink r:id="rId8" w:history="1">
         <w:r>
           <w:rPr>
             <w:rStyle w:val="Hyperlink"/>
-            <w:rFonts w:eastAsia="Times New Roman" w:cs="Times New Roman"/>
           </w:rPr>
-          <w:t>scholar.google.com/</w:t>
+          <w:t>github.com/</w:t>
         </w:r>
         <w:proofErr w:type="spellStart"/>
         <w:r>
           <w:rPr>
             <w:rStyle w:val="Hyperlink"/>
-            <w:rFonts w:eastAsia="Times New Roman" w:cs="Times New Roman"/>
           </w:rPr>
-          <w:t>citations?user</w:t>
+          <w:t>aabecker</w:t>
         </w:r>
         <w:proofErr w:type="spellEnd"/>
         <w:r>
           <w:rPr>
             <w:rStyle w:val="Hyperlink"/>
-            <w:rFonts w:eastAsia="Times New Roman" w:cs="Times New Roman"/>
           </w:rPr>
-          <w:t>=6kGt1DEAAAAJ</w:t>
+          <w:t>/</w:t>
+        </w:r>
+        <w:proofErr w:type="spellStart"/>
+        <w:r>
+          <w:rPr>
+            <w:rStyle w:val="Hyperlink"/>
+          </w:rPr>
+          <w:t>RoboticSwarmControlLab</w:t>
+        </w:r>
+        <w:proofErr w:type="spellEnd"/>
+        <w:r>
+          <w:rPr>
+            <w:rStyle w:val="Hyperlink"/>
+          </w:rPr>
+          <w:t>/</w:t>
         </w:r>
       </w:hyperlink>
     </w:p>
-    <w:p>
-      <w:pPr>
-        <w:numPr>
-          <w:ilvl w:val="1"/>
-          <w:numId w:val="4"/>
-        </w:numPr>
-        <w:shd w:val="clear" w:color="auto" w:fill="FFFFFF"/>
-        <w:spacing w:before="100" w:beforeAutospacing="1" w:after="100" w:afterAutospacing="1"/>
-        <w:rPr>
-          <w:rFonts w:eastAsia="Times New Roman" w:cs="Times New Roman"/>
-          <w:color w:val="222222"/>
-        </w:rPr>
-      </w:pPr>
-      <w:r>
-        <w:rPr>
-          <w:rFonts w:eastAsia="Times New Roman" w:cs="Times New Roman"/>
-          <w:color w:val="222222"/>
-        </w:rPr>
-        <w:t xml:space="preserve">Decide: </w:t>
-      </w:r>
-    </w:p>
-    <w:p>
-      <w:pPr>
-        <w:numPr>
-          <w:ilvl w:val="2"/>
-          <w:numId w:val="4"/>
-        </w:numPr>
-        <w:shd w:val="clear" w:color="auto" w:fill="FFFFFF"/>
-        <w:spacing w:before="100" w:beforeAutospacing="1" w:after="100" w:afterAutospacing="1"/>
-        <w:rPr>
-          <w:rFonts w:eastAsia="Times New Roman" w:cs="Times New Roman"/>
-          <w:color w:val="222222"/>
-        </w:rPr>
-      </w:pPr>
-      <w:r>
-        <w:rPr>
-          <w:rFonts w:eastAsia="Times New Roman" w:cs="Times New Roman"/>
-          <w:color w:val="222222"/>
-        </w:rPr>
-        <w:t xml:space="preserve">Do any of these seem interesting to you? </w:t>
-      </w:r>
-    </w:p>
-    <w:p>
-      <w:pPr>
-        <w:numPr>
-          <w:ilvl w:val="2"/>
-          <w:numId w:val="4"/>
-        </w:numPr>
-        <w:shd w:val="clear" w:color="auto" w:fill="FFFFFF"/>
-        <w:spacing w:before="100" w:beforeAutospacing="1" w:after="100" w:afterAutospacing="1"/>
-        <w:rPr>
-          <w:rFonts w:eastAsia="Times New Roman" w:cs="Times New Roman"/>
-          <w:color w:val="222222"/>
-        </w:rPr>
-      </w:pPr>
-      <w:r>
-        <w:rPr>
-          <w:rFonts w:eastAsia="Times New Roman" w:cs="Times New Roman"/>
-          <w:color w:val="222222"/>
-        </w:rPr>
-        <w:t xml:space="preserve">If so, do you have any tools or techniques that could be applied to these?  </w:t>
-      </w:r>
-    </w:p>
-    <w:p>
-      <w:pPr>
-        <w:numPr>
-          <w:ilvl w:val="2"/>
-          <w:numId w:val="4"/>
-        </w:numPr>
-        <w:shd w:val="clear" w:color="auto" w:fill="FFFFFF"/>
-        <w:spacing w:before="100" w:beforeAutospacing="1" w:after="100" w:afterAutospacing="1"/>
-        <w:rPr>
-          <w:rFonts w:eastAsia="Times New Roman" w:cs="Times New Roman"/>
-          <w:color w:val="222222"/>
-        </w:rPr>
-      </w:pPr>
-      <w:r>
-        <w:rPr>
-          <w:rFonts w:eastAsia="Times New Roman" w:cs="Times New Roman"/>
-          <w:color w:val="222222"/>
-        </w:rPr>
-        <w:t>Could you optimize something?</w:t>
-      </w:r>
-    </w:p>
-    <w:p>
-      <w:pPr>
-        <w:numPr>
-          <w:ilvl w:val="1"/>
-          <w:numId w:val="4"/>
-        </w:numPr>
-        <w:shd w:val="clear" w:color="auto" w:fill="FFFFFF"/>
-        <w:spacing w:before="100" w:beforeAutospacing="1" w:after="100" w:afterAutospacing="1"/>
-        <w:rPr>
-          <w:rFonts w:eastAsia="Times New Roman" w:cs="Times New Roman"/>
-          <w:color w:val="222222"/>
-        </w:rPr>
-      </w:pPr>
-      <w:r>
-        <w:rPr>
-          <w:rFonts w:eastAsia="Times New Roman" w:cs="Times New Roman"/>
-          <w:color w:val="222222"/>
-        </w:rPr>
-        <w:t xml:space="preserve">Do you already have a project?  </w:t>
-      </w:r>
-    </w:p>
-    <w:p>
-      <w:pPr>
-        <w:numPr>
-          <w:ilvl w:val="2"/>
-          <w:numId w:val="4"/>
-        </w:numPr>
-        <w:shd w:val="clear" w:color="auto" w:fill="FFFFFF"/>
-        <w:spacing w:before="100" w:beforeAutospacing="1" w:after="100" w:afterAutospacing="1"/>
-        <w:rPr>
-          <w:rFonts w:eastAsia="Times New Roman" w:cs="Times New Roman"/>
-          <w:color w:val="222222"/>
-        </w:rPr>
-      </w:pPr>
-      <w:r>
-        <w:rPr>
-          <w:rFonts w:eastAsia="Times New Roman" w:cs="Times New Roman"/>
-          <w:color w:val="222222"/>
-        </w:rPr>
-        <w:t>If so, can you show how it aligns with my lab's goals or interests?</w:t>
-      </w:r>
-    </w:p>
-    <w:p>
-      <w:pPr>
-        <w:numPr>
-          <w:ilvl w:val="0"/>
-          <w:numId w:val="4"/>
-        </w:numPr>
-        <w:shd w:val="clear" w:color="auto" w:fill="FFFFFF"/>
-        <w:spacing w:before="100" w:beforeAutospacing="1" w:after="100" w:afterAutospacing="1"/>
-        <w:rPr>
-          <w:rFonts w:eastAsia="Times New Roman" w:cs="Times New Roman"/>
-          <w:color w:val="222222"/>
-        </w:rPr>
-      </w:pPr>
-      <w:r>
-        <w:rPr>
-          <w:rFonts w:eastAsia="Times New Roman" w:cs="Times New Roman"/>
-          <w:color w:val="222222"/>
-        </w:rPr>
-        <w:t>Email a one</w:t>
-      </w:r>
-      <w:r>
-        <w:rPr>
-          <w:rFonts w:eastAsia="Times New Roman" w:cs="Times New Roman"/>
-          <w:color w:val="222222"/>
-        </w:rPr>
-        <w:t>-page</w:t>
-      </w:r>
-      <w:r>
-        <w:rPr>
-          <w:rFonts w:eastAsia="Times New Roman" w:cs="Times New Roman"/>
-          <w:color w:val="222222"/>
-        </w:rPr>
-        <w:t xml:space="preserve"> document to Prof. Becker explaining </w:t>
-      </w:r>
-    </w:p>
-    <w:p>
-      <w:pPr>
-        <w:numPr>
-          <w:ilvl w:val="1"/>
-          <w:numId w:val="4"/>
-        </w:numPr>
-        <w:shd w:val="clear" w:color="auto" w:fill="FFFFFF"/>
-        <w:spacing w:before="100" w:beforeAutospacing="1" w:after="100" w:afterAutospacing="1"/>
-        <w:rPr>
-          <w:rFonts w:eastAsia="Times New Roman" w:cs="Times New Roman"/>
-          <w:color w:val="222222"/>
-        </w:rPr>
-      </w:pPr>
-      <w:r>
-        <w:rPr>
-          <w:rFonts w:eastAsia="Times New Roman" w:cs="Times New Roman"/>
-          <w:color w:val="222222"/>
-        </w:rPr>
-        <w:t>Your</w:t>
-      </w:r>
-      <w:r>
-        <w:rPr>
-          <w:rFonts w:eastAsia="Times New Roman" w:cs="Times New Roman"/>
-          <w:color w:val="222222"/>
-        </w:rPr>
-        <w:t xml:space="preserve"> potential project, </w:t>
-      </w:r>
-    </w:p>
-    <w:p>
-      <w:pPr>
-        <w:numPr>
-          <w:ilvl w:val="1"/>
-          <w:numId w:val="4"/>
-        </w:numPr>
-        <w:shd w:val="clear" w:color="auto" w:fill="FFFFFF"/>
-        <w:spacing w:before="100" w:beforeAutospacing="1" w:after="100" w:afterAutospacing="1"/>
-        <w:rPr>
-          <w:rFonts w:eastAsia="Times New Roman" w:cs="Times New Roman"/>
-          <w:color w:val="222222"/>
-        </w:rPr>
-      </w:pPr>
-      <w:r>
-        <w:rPr>
-          <w:rFonts w:eastAsia="Times New Roman" w:cs="Times New Roman"/>
-          <w:color w:val="222222"/>
-        </w:rPr>
-        <w:t>Why</w:t>
-      </w:r>
-      <w:r>
-        <w:rPr>
-          <w:rFonts w:eastAsia="Times New Roman" w:cs="Times New Roman"/>
-          <w:color w:val="222222"/>
-        </w:rPr>
-        <w:t xml:space="preserve"> y</w:t>
-      </w:r>
-      <w:r>
-        <w:rPr>
-          <w:rFonts w:eastAsia="Times New Roman" w:cs="Times New Roman"/>
-          <w:color w:val="222222"/>
-        </w:rPr>
-        <w:t>ou want to attack this problem</w:t>
-      </w:r>
-    </w:p>
-    <w:p>
-      <w:pPr>
-        <w:numPr>
-          <w:ilvl w:val="1"/>
-          <w:numId w:val="4"/>
-        </w:numPr>
-        <w:shd w:val="clear" w:color="auto" w:fill="FFFFFF"/>
-        <w:spacing w:before="100" w:beforeAutospacing="1" w:after="100" w:afterAutospacing="1"/>
-        <w:rPr>
-          <w:rFonts w:eastAsia="Times New Roman" w:cs="Times New Roman"/>
-          <w:color w:val="222222"/>
-        </w:rPr>
-      </w:pPr>
-      <w:r>
-        <w:rPr>
-          <w:rFonts w:eastAsia="Times New Roman" w:cs="Times New Roman"/>
-          <w:color w:val="222222"/>
-        </w:rPr>
-        <w:t>Any</w:t>
-      </w:r>
-      <w:r>
-        <w:rPr>
-          <w:rFonts w:eastAsia="Times New Roman" w:cs="Times New Roman"/>
-          <w:color w:val="222222"/>
-        </w:rPr>
-        <w:t xml:space="preserve"> skills you bring to the p</w:t>
-      </w:r>
-      <w:r>
-        <w:rPr>
-          <w:rFonts w:eastAsia="Times New Roman" w:cs="Times New Roman"/>
-          <w:color w:val="222222"/>
-        </w:rPr>
-        <w:t>roject</w:t>
-      </w:r>
-    </w:p>
-    <w:p>
-      <w:pPr>
-        <w:numPr>
-          <w:ilvl w:val="1"/>
-          <w:numId w:val="4"/>
-        </w:numPr>
-        <w:shd w:val="clear" w:color="auto" w:fill="FFFFFF"/>
-        <w:spacing w:before="100" w:beforeAutospacing="1" w:after="100" w:afterAutospacing="1"/>
-        <w:rPr>
-          <w:rFonts w:eastAsia="Times New Roman" w:cs="Times New Roman"/>
-          <w:color w:val="222222"/>
-        </w:rPr>
-      </w:pPr>
-      <w:r>
-        <w:rPr>
-          <w:rFonts w:eastAsia="Times New Roman" w:cs="Times New Roman"/>
-          <w:color w:val="222222"/>
-        </w:rPr>
-        <w:t>Funding</w:t>
-      </w:r>
-      <w:r>
-        <w:rPr>
-          <w:rFonts w:eastAsia="Times New Roman" w:cs="Times New Roman"/>
-          <w:color w:val="222222"/>
-        </w:rPr>
-        <w:t xml:space="preserve"> requirements.  Funding MS students is very difficult, funding PhD students is difficult, but there are some opportunities every semester either through my grants or by applying to external sources.</w:t>
-      </w:r>
-    </w:p>
-    <w:p>
-      <w:pPr>
-        <w:numPr>
-          <w:ilvl w:val="0"/>
-          <w:numId w:val="4"/>
-        </w:numPr>
-        <w:shd w:val="clear" w:color="auto" w:fill="FFFFFF"/>
-        <w:spacing w:before="100" w:beforeAutospacing="1" w:after="100" w:afterAutospacing="1"/>
-        <w:rPr>
-          <w:rFonts w:eastAsia="Times New Roman" w:cs="Times New Roman"/>
-          <w:color w:val="222222"/>
-        </w:rPr>
-      </w:pPr>
-      <w:r>
-        <w:rPr>
-          <w:rFonts w:eastAsia="Times New Roman" w:cs="Times New Roman"/>
-          <w:color w:val="222222"/>
-        </w:rPr>
-        <w:t>Reques</w:t>
-      </w:r>
-      <w:r>
-        <w:rPr>
-          <w:rFonts w:eastAsia="Times New Roman" w:cs="Times New Roman"/>
-          <w:color w:val="222222"/>
-        </w:rPr>
-        <w:t>t a meeting with Prof. Becker, </w:t>
-      </w:r>
-      <w:r>
-        <w:rPr>
-          <w:rFonts w:eastAsia="Times New Roman" w:cs="Times New Roman"/>
-          <w:color w:val="222222"/>
-        </w:rPr>
-        <w:t>or visit during office hours (at least 12 hours after emailing description)</w:t>
-      </w:r>
-    </w:p>
-    <w:p>
-      <w:pPr>
-        <w:rPr>
-          <w:rFonts w:ascii="Times" w:eastAsia="Times New Roman" w:hAnsi="Times" w:cs="Times New Roman"/>
-          <w:sz w:val="20"/>
-          <w:szCs w:val="20"/>
-        </w:rPr>
-      </w:pPr>
-    </w:p>
-    <w:p>
-      <w:pPr>
-        <w:pStyle w:val="Title"/>
-      </w:pPr>
-      <w:r>
-        <w:t>Our Research Role</w:t>
-      </w:r>
-    </w:p>
-    <w:p>
-      <w:r>
-        <w:t xml:space="preserve">The </w:t>
-      </w:r>
-      <w:r>
-        <w:rPr>
-          <w:i/>
-        </w:rPr>
-        <w:t>Robotic Swarm Control</w:t>
-      </w:r>
-      <w:r>
-        <w:rPr>
-          <w:i/>
-        </w:rPr>
-        <w:t xml:space="preserve"> Lab</w:t>
-      </w:r>
-      <w:r>
-        <w:t xml:space="preserve"> is</w:t>
-      </w:r>
-      <w:r>
-        <w:t xml:space="preserve"> composed of Dr. Aaron </w:t>
-      </w:r>
-      <w:r>
-        <w:t xml:space="preserve">T. </w:t>
-      </w:r>
-      <w:r>
-        <w:t>Becker, PhD students, Master’s students, and undergraduate assistants.</w:t>
-      </w:r>
-    </w:p>
     <w:p/>
     <w:p>
-      <w:r>
-        <w:t xml:space="preserve">Our </w:t>
-      </w:r>
-      <w:r>
-        <w:rPr>
-          <w:b/>
-        </w:rPr>
-        <w:t>goals</w:t>
-      </w:r>
-      <w:r>
-        <w:t xml:space="preserve"> are</w:t>
-      </w:r>
-    </w:p>
-    <w:p>
-      <w:pPr>
-        <w:pStyle w:val="ListParagraph"/>
-        <w:numPr>
-          <w:ilvl w:val="0"/>
-          <w:numId w:val="6"/>
-        </w:numPr>
-      </w:pPr>
-      <w:r>
-        <w:t>To understand, quantify, and implement the best methods for controlling huge</w:t>
-      </w:r>
-      <w:r>
-        <w:rPr>
-          <w:rStyle w:val="FootnoteReference"/>
-        </w:rPr>
-        <w:footnoteReference w:id="1"/>
-      </w:r>
-      <w:r>
-        <w:t xml:space="preserve"> numbers of robots</w:t>
-      </w:r>
-    </w:p>
-    <w:p>
-      <w:pPr>
-        <w:pStyle w:val="ListParagraph"/>
-        <w:numPr>
-          <w:ilvl w:val="0"/>
-          <w:numId w:val="6"/>
-        </w:numPr>
-      </w:pPr>
-      <w:r>
-        <w:t>To implement robotic solutions to medical problems</w:t>
-      </w:r>
-    </w:p>
-    <w:p>
-      <w:pPr>
-        <w:pStyle w:val="ListParagraph"/>
-        <w:numPr>
-          <w:ilvl w:val="0"/>
-          <w:numId w:val="6"/>
-        </w:numPr>
-      </w:pPr>
-      <w:r>
-        <w:t>To train confident, productive, ethical engineers to perform impactful research</w:t>
-      </w:r>
-    </w:p>
-    <w:p>
-      <w:r>
-        <w:t xml:space="preserve">Our </w:t>
-      </w:r>
-      <w:r>
-        <w:rPr>
-          <w:b/>
-        </w:rPr>
-        <w:t>success is evaluated</w:t>
-      </w:r>
-      <w:r>
-        <w:t xml:space="preserve"> </w:t>
-      </w:r>
-      <w:r>
-        <w:t xml:space="preserve">primarily </w:t>
-      </w:r>
-      <w:r>
-        <w:t xml:space="preserve">on three criteria by the ECE department: </w:t>
-      </w:r>
-    </w:p>
-    <w:p>
-      <w:pPr>
-        <w:pStyle w:val="ListParagraph"/>
-        <w:numPr>
-          <w:ilvl w:val="0"/>
-          <w:numId w:val="7"/>
-        </w:numPr>
-      </w:pPr>
-      <w:r>
-        <w:t>Quantity and diversity of external funding (grants and monetary awards)</w:t>
-      </w:r>
-    </w:p>
-    <w:p>
-      <w:pPr>
-        <w:pStyle w:val="ListParagraph"/>
-        <w:numPr>
-          <w:ilvl w:val="0"/>
-          <w:numId w:val="7"/>
-        </w:numPr>
-      </w:pPr>
-      <w:r>
-        <w:t>Quantity and quality of journal articles (the prestige of the Journal and the number of citations we receive)</w:t>
-      </w:r>
-    </w:p>
-    <w:p>
-      <w:pPr>
-        <w:pStyle w:val="ListParagraph"/>
-        <w:numPr>
-          <w:ilvl w:val="0"/>
-          <w:numId w:val="7"/>
-        </w:numPr>
-      </w:pPr>
-      <w:r>
-        <w:t>Quantity and quality of the PhD scholars who graduate from our lab.</w:t>
-      </w:r>
-    </w:p>
-    <w:p>
-      <w:r>
-        <w:t>Success is also measured</w:t>
-      </w:r>
-    </w:p>
-    <w:p>
-      <w:pPr>
-        <w:pStyle w:val="ListParagraph"/>
-        <w:numPr>
-          <w:ilvl w:val="0"/>
-          <w:numId w:val="8"/>
-        </w:numPr>
-      </w:pPr>
-      <w:r>
-        <w:t>Quantity and quality of the Masters Students who graduate from our lab.</w:t>
-      </w:r>
-    </w:p>
-    <w:p>
-      <w:pPr>
-        <w:pStyle w:val="ListParagraph"/>
-        <w:numPr>
-          <w:ilvl w:val="0"/>
-          <w:numId w:val="8"/>
-        </w:numPr>
-      </w:pPr>
-      <w:r>
-        <w:t>Patents secured by our lab</w:t>
-      </w:r>
-    </w:p>
-    <w:p>
-      <w:pPr>
-        <w:pStyle w:val="ListParagraph"/>
-        <w:numPr>
-          <w:ilvl w:val="0"/>
-          <w:numId w:val="8"/>
-        </w:numPr>
-      </w:pPr>
-      <w:r>
-        <w:t>Conference papers</w:t>
-      </w:r>
-    </w:p>
-    <w:p>
-      <w:pPr>
-        <w:pStyle w:val="ListParagraph"/>
-        <w:numPr>
-          <w:ilvl w:val="0"/>
-          <w:numId w:val="8"/>
-        </w:numPr>
-      </w:pPr>
-      <w:r>
-        <w:t>Awards (best paper)</w:t>
+      <w:pPr>
+        <w:rPr>
+          <w:rFonts w:asciiTheme="majorHAnsi" w:eastAsiaTheme="majorEastAsia" w:hAnsiTheme="majorHAnsi" w:cstheme="majorBidi"/>
+          <w:color w:val="17365D" w:themeColor="text2" w:themeShade="BF"/>
+          <w:spacing w:val="5"/>
+          <w:kern w:val="28"/>
+          <w:sz w:val="52"/>
+          <w:szCs w:val="52"/>
+        </w:rPr>
+      </w:pPr>
+      <w:r>
+        <w:br w:type="page"/>
       </w:r>
     </w:p>
     <w:p>
@@ -876,7 +328,18 @@
         </w:numPr>
       </w:pPr>
       <w:r>
-        <w:t xml:space="preserve">You will spend 20 </w:t>
+        <w:t>Weekly</w:t>
+      </w:r>
+      <w:r>
+        <w:t xml:space="preserve"> </w:t>
+      </w:r>
+      <w:r>
+        <w:t>invest</w:t>
+      </w:r>
+      <w:bookmarkStart w:id="0" w:name="_GoBack"/>
+      <w:bookmarkEnd w:id="0"/>
+      <w:r>
+        <w:t xml:space="preserve"> 20 </w:t>
       </w:r>
       <w:r>
         <w:rPr>
@@ -891,7 +354,10 @@
         <w:t>N386</w:t>
       </w:r>
       <w:r>
-        <w:t xml:space="preserve"> or in my office during normal working time (between the hours of 8am to 5pm Monday through Friday).  Our lab needs to spend time together so we can learn from each other</w:t>
+        <w:t xml:space="preserve"> or in my office (between the hours of 8am to 5pm Monday through Friday).  Our lab </w:t>
+      </w:r>
+      <w:r>
+        <w:t>learns from each other.</w:t>
       </w:r>
     </w:p>
     <w:p>
@@ -1035,7 +501,7 @@
     <w:p>
       <w:pPr>
         <w:numPr>
-          <w:ilvl w:val="3"/>
+          <w:ilvl w:val="2"/>
           <w:numId w:val="2"/>
         </w:numPr>
         <w:shd w:val="clear" w:color="auto" w:fill="FFFFFF"/>
@@ -1129,7 +595,7 @@
         </w:numPr>
       </w:pPr>
       <w:r>
-        <w:t>Participate in a weekly lab meeting</w:t>
+        <w:t>Our robot tracking system (cameras) may always be on. These cameras see the whole lab</w:t>
       </w:r>
     </w:p>
     <w:p>
@@ -1198,7 +664,13 @@
         </w:numPr>
       </w:pPr>
       <w:r>
-        <w:t>Exercise two hours a week, eat healthily</w:t>
+        <w:t xml:space="preserve">Exercise </w:t>
+      </w:r>
+      <w:r>
+        <w:t xml:space="preserve">at least </w:t>
+      </w:r>
+      <w:r>
+        <w:t>two hours a week, eat healthily</w:t>
       </w:r>
     </w:p>
     <w:p>
@@ -1472,8 +944,9 @@
           <w:bottom w:val="single" w:sz="12" w:space="1" w:color="auto"/>
         </w:pBdr>
         <w:sectPr>
-          <w:footerReference w:type="even" r:id="rId12"/>
-          <w:footerReference w:type="default" r:id="rId13"/>
+          <w:headerReference w:type="default" r:id="rId12"/>
+          <w:footerReference w:type="even" r:id="rId13"/>
+          <w:footerReference w:type="default" r:id="rId14"/>
           <w:type w:val="continuous"/>
           <w:pgSz w:w="12240" w:h="15840"/>
           <w:pgMar w:top="720" w:right="720" w:bottom="720" w:left="720" w:header="720" w:footer="720" w:gutter="0"/>
@@ -2070,17 +1543,28 @@
       <w:r>
         <w:t xml:space="preserve">, final versions in </w:t>
       </w:r>
-      <w:proofErr w:type="spellStart"/>
-      <w:r>
-        <w:t>ar</w:t>
-      </w:r>
-      <w:r>
-        <w:t>X</w:t>
-      </w:r>
-      <w:r>
-        <w:t>iv</w:t>
-      </w:r>
-      <w:proofErr w:type="spellEnd"/>
+      <w:hyperlink r:id="rId15" w:history="1">
+        <w:proofErr w:type="spellStart"/>
+        <w:r>
+          <w:rPr>
+            <w:rStyle w:val="Hyperlink"/>
+          </w:rPr>
+          <w:t>ar</w:t>
+        </w:r>
+        <w:r>
+          <w:rPr>
+            <w:rStyle w:val="Hyperlink"/>
+          </w:rPr>
+          <w:t>X</w:t>
+        </w:r>
+        <w:r>
+          <w:rPr>
+            <w:rStyle w:val="Hyperlink"/>
+          </w:rPr>
+          <w:t>iv</w:t>
+        </w:r>
+        <w:proofErr w:type="spellEnd"/>
+      </w:hyperlink>
       <w:r>
         <w:t>)</w:t>
       </w:r>
@@ -2275,8 +1759,6 @@
           <w:docGrid w:linePitch="360"/>
         </w:sectPr>
       </w:pPr>
-      <w:bookmarkStart w:id="0" w:name="_GoBack"/>
-      <w:bookmarkEnd w:id="0"/>
     </w:p>
     <w:p/>
     <w:sectPr>
@@ -2380,7 +1862,7 @@
         <w:rStyle w:val="PageNumber"/>
         <w:noProof/>
       </w:rPr>
-      <w:t>1</w:t>
+      <w:t>3</w:t>
     </w:r>
     <w:r>
       <w:rPr>
@@ -2451,6 +1933,89 @@
     </w:p>
   </w:footnote>
 </w:footnotes>
+</file>
+
+<file path=word/header1.xml><?xml version="1.0" encoding="utf-8"?>
+<w:hdr xmlns:wpc="http://schemas.microsoft.com/office/word/2010/wordprocessingCanvas" xmlns:mo="http://schemas.microsoft.com/office/mac/office/2008/main" xmlns:mc="http://schemas.openxmlformats.org/markup-compatibility/2006" xmlns:mv="urn:schemas-microsoft-com:mac:vml" xmlns:o="urn:schemas-microsoft-com:office:office" xmlns:r="http://schemas.openxmlformats.org/officeDocument/2006/relationships" xmlns:m="http://schemas.openxmlformats.org/officeDocument/2006/math" xmlns:v="urn:schemas-microsoft-com:vml" xmlns:wp14="http://schemas.microsoft.com/office/word/2010/wordprocessingDrawing" xmlns:wp="http://schemas.openxmlformats.org/drawingml/2006/wordprocessingDrawing" xmlns:w10="urn:schemas-microsoft-com:office:word" xmlns:w="http://schemas.openxmlformats.org/wordprocessingml/2006/main" xmlns:w14="http://schemas.microsoft.com/office/word/2010/wordml" xmlns:wpg="http://schemas.microsoft.com/office/word/2010/wordprocessingGroup" xmlns:wpi="http://schemas.microsoft.com/office/word/2010/wordprocessingInk" xmlns:wne="http://schemas.microsoft.com/office/word/2006/wordml" xmlns:wps="http://schemas.microsoft.com/office/word/2010/wordprocessingShape" mc:Ignorable="w14 wp14">
+  <w:p>
+    <w:pPr>
+      <w:pStyle w:val="Header"/>
+      <w:rPr>
+        <w:sz w:val="16"/>
+        <w:szCs w:val="16"/>
+      </w:rPr>
+    </w:pPr>
+    <w:r>
+      <w:rPr>
+        <w:sz w:val="16"/>
+        <w:szCs w:val="16"/>
+      </w:rPr>
+      <w:t xml:space="preserve">Available at </w:t>
+    </w:r>
+    <w:hyperlink r:id="rId1" w:history="1">
+      <w:r>
+        <w:rPr>
+          <w:rStyle w:val="Hyperlink"/>
+          <w:sz w:val="16"/>
+          <w:szCs w:val="16"/>
+        </w:rPr>
+        <w:t>github.com/</w:t>
+      </w:r>
+      <w:proofErr w:type="spellStart"/>
+      <w:r>
+        <w:rPr>
+          <w:rStyle w:val="Hyperlink"/>
+          <w:sz w:val="16"/>
+          <w:szCs w:val="16"/>
+        </w:rPr>
+        <w:t>aabecker</w:t>
+      </w:r>
+      <w:proofErr w:type="spellEnd"/>
+      <w:r>
+        <w:rPr>
+          <w:rStyle w:val="Hyperlink"/>
+          <w:sz w:val="16"/>
+          <w:szCs w:val="16"/>
+        </w:rPr>
+        <w:t>/</w:t>
+      </w:r>
+      <w:proofErr w:type="spellStart"/>
+      <w:r>
+        <w:rPr>
+          <w:rStyle w:val="Hyperlink"/>
+          <w:sz w:val="16"/>
+          <w:szCs w:val="16"/>
+        </w:rPr>
+        <w:t>RoboticSw</w:t>
+      </w:r>
+      <w:r>
+        <w:rPr>
+          <w:rStyle w:val="Hyperlink"/>
+          <w:sz w:val="16"/>
+          <w:szCs w:val="16"/>
+        </w:rPr>
+        <w:t>a</w:t>
+      </w:r>
+      <w:r>
+        <w:rPr>
+          <w:rStyle w:val="Hyperlink"/>
+          <w:sz w:val="16"/>
+          <w:szCs w:val="16"/>
+        </w:rPr>
+        <w:t>rmControlLab</w:t>
+      </w:r>
+      <w:proofErr w:type="spellEnd"/>
+      <w:r>
+        <w:rPr>
+          <w:rStyle w:val="Hyperlink"/>
+          <w:sz w:val="16"/>
+          <w:szCs w:val="16"/>
+        </w:rPr>
+        <w:t>/</w:t>
+      </w:r>
+    </w:hyperlink>
+  </w:p>
+</w:hdr>
 </file>
 
 <file path=word/numbering.xml><?xml version="1.0" encoding="utf-8"?>
@@ -3804,6 +3369,27 @@
       <w:vertAlign w:val="superscript"/>
     </w:rPr>
   </w:style>
+  <w:style w:type="paragraph" w:styleId="Header">
+    <w:name w:val="header"/>
+    <w:basedOn w:val="Normal"/>
+    <w:link w:val="HeaderChar"/>
+    <w:uiPriority w:val="99"/>
+    <w:unhideWhenUsed/>
+    <w:rsid w:val="00A85D01"/>
+    <w:pPr>
+      <w:tabs>
+        <w:tab w:val="center" w:pos="4320"/>
+        <w:tab w:val="right" w:pos="8640"/>
+      </w:tabs>
+    </w:pPr>
+  </w:style>
+  <w:style w:type="character" w:customStyle="1" w:styleId="HeaderChar">
+    <w:name w:val="Header Char"/>
+    <w:basedOn w:val="DefaultParagraphFont"/>
+    <w:link w:val="Header"/>
+    <w:uiPriority w:val="99"/>
+    <w:rsid w:val="00A85D01"/>
+  </w:style>
 </w:styles>
 </file>
 
@@ -4230,6 +3816,27 @@
     <w:rPr>
       <w:vertAlign w:val="superscript"/>
     </w:rPr>
+  </w:style>
+  <w:style w:type="paragraph" w:styleId="Header">
+    <w:name w:val="header"/>
+    <w:basedOn w:val="Normal"/>
+    <w:link w:val="HeaderChar"/>
+    <w:uiPriority w:val="99"/>
+    <w:unhideWhenUsed/>
+    <w:rsid w:val="00A85D01"/>
+    <w:pPr>
+      <w:tabs>
+        <w:tab w:val="center" w:pos="4320"/>
+        <w:tab w:val="right" w:pos="8640"/>
+      </w:tabs>
+    </w:pPr>
+  </w:style>
+  <w:style w:type="character" w:customStyle="1" w:styleId="HeaderChar">
+    <w:name w:val="Header Char"/>
+    <w:basedOn w:val="DefaultParagraphFont"/>
+    <w:link w:val="Header"/>
+    <w:uiPriority w:val="99"/>
+    <w:rsid w:val="00A85D01"/>
   </w:style>
 </w:styles>
 </file>

</xml_diff>

<commit_message>
Added information on our mill
</commit_message>
<xml_diff>
--- a/JoiningTheLab/Covenant Robotic Swarm Control Lab.docx
+++ b/JoiningTheLab/Covenant Robotic Swarm Control Lab.docx
@@ -336,8 +336,6 @@
       <w:r>
         <w:t>invest</w:t>
       </w:r>
-      <w:bookmarkStart w:id="0" w:name="_GoBack"/>
-      <w:bookmarkEnd w:id="0"/>
       <w:r>
         <w:t xml:space="preserve"> 20 </w:t>
       </w:r>
@@ -886,6 +884,11 @@
       <w:r>
         <w:t>Write honest, but glowing recommendation letter</w:t>
       </w:r>
+      <w:r>
+        <w:t>s</w:t>
+      </w:r>
+      <w:bookmarkStart w:id="0" w:name="_GoBack"/>
+      <w:bookmarkEnd w:id="0"/>
     </w:p>
     <w:p>
       <w:pPr>
@@ -936,6 +939,12 @@
           <w:t>Performance review each semester</w:t>
         </w:r>
       </w:hyperlink>
+      <w:r>
+        <w:rPr>
+          <w:rStyle w:val="Hyperlink"/>
+        </w:rPr>
+        <w:t xml:space="preserve"> (template)</w:t>
+      </w:r>
     </w:p>
     <w:p/>
     <w:p>
@@ -1862,7 +1871,7 @@
         <w:rStyle w:val="PageNumber"/>
         <w:noProof/>
       </w:rPr>
-      <w:t>3</w:t>
+      <w:t>2</w:t>
     </w:r>
     <w:r>
       <w:rPr>

</xml_diff>

<commit_message>
typo in lab doc
</commit_message>
<xml_diff>
--- a/JoiningTheLab/Covenant Robotic Swarm Control Lab.docx
+++ b/JoiningTheLab/Covenant Robotic Swarm Control Lab.docx
@@ -36,7 +36,15 @@
         <w:t xml:space="preserve">T. </w:t>
       </w:r>
       <w:r>
-        <w:t>Becker, PhD students, Master’s students, and undergraduate assistants.</w:t>
+        <w:t xml:space="preserve">Becker, </w:t>
+      </w:r>
+      <w:r>
+        <w:t xml:space="preserve">Postdoctoral Scholars, </w:t>
+      </w:r>
+      <w:bookmarkStart w:id="0" w:name="_GoBack"/>
+      <w:bookmarkEnd w:id="0"/>
+      <w:r>
+        <w:t>PhD students, Master’s students, and undergraduate assistants.</w:t>
       </w:r>
     </w:p>
     <w:p/>
@@ -801,8 +809,6 @@
       <w:r>
         <w:t>Share my travel schedule with you</w:t>
       </w:r>
-      <w:bookmarkStart w:id="0" w:name="_GoBack"/>
-      <w:bookmarkEnd w:id="0"/>
     </w:p>
     <w:p>
       <w:pPr>
@@ -958,7 +964,6 @@
         <w:t xml:space="preserve"> (template)</w:t>
       </w:r>
     </w:p>
-    <w:p/>
     <w:p>
       <w:pPr>
         <w:pBdr>
@@ -1065,7 +1070,6 @@
           <w:sz w:val="20"/>
           <w:szCs w:val="20"/>
         </w:rPr>
-        <w:lastRenderedPageBreak/>
         <w:t>Student signature</w:t>
       </w:r>
       <w:r>
@@ -1078,6 +1082,7 @@
     </w:p>
     <w:p>
       <w:r>
+        <w:lastRenderedPageBreak/>
         <w:t>Aaron</w:t>
       </w:r>
       <w:r>
@@ -1190,7 +1195,6 @@
           <w:sz w:val="20"/>
           <w:szCs w:val="20"/>
         </w:rPr>
-        <w:lastRenderedPageBreak/>
         <w:t>Professor signature</w:t>
       </w:r>
     </w:p>
@@ -1884,7 +1888,7 @@
         <w:rStyle w:val="PageNumber"/>
         <w:noProof/>
       </w:rPr>
-      <w:t>3</w:t>
+      <w:t>1</w:t>
     </w:r>
     <w:r>
       <w:rPr>

</xml_diff>